<commit_message>
Updated andrews test plans
Updated andrews test plans
</commit_message>
<xml_diff>
--- a/QA/andrews test plans.docx
+++ b/QA/andrews test plans.docx
@@ -299,11 +299,9 @@
             <w:tcW w:w="1985" w:type="dxa"/>
           </w:tcPr>
           <w:p>
-            <w:proofErr w:type="gramStart"/>
             <w:r>
               <w:t>dashboard.php</w:t>
             </w:r>
-            <w:proofErr w:type="gramEnd"/>
           </w:p>
         </w:tc>
         <w:tc>
@@ -616,11 +614,9 @@
             <w:tcW w:w="1985" w:type="dxa"/>
           </w:tcPr>
           <w:p>
-            <w:proofErr w:type="gramStart"/>
             <w:r>
               <w:t>admindashboard.php</w:t>
             </w:r>
-            <w:proofErr w:type="gramEnd"/>
           </w:p>
         </w:tc>
         <w:tc>
@@ -848,15 +844,7 @@
     </w:p>
     <w:p>
       <w:r>
-        <w:t xml:space="preserve">There is a link to a staff </w:t>
-      </w:r>
-      <w:proofErr w:type="gramStart"/>
-      <w:r>
-        <w:t>members</w:t>
-      </w:r>
-      <w:proofErr w:type="gramEnd"/>
-      <w:r>
-        <w:t xml:space="preserve"> page</w:t>
+        <w:t>There is a link to a staff members page</w:t>
       </w:r>
     </w:p>
     <w:p>
@@ -1792,11 +1780,9 @@
             <w:tcW w:w="1985" w:type="dxa"/>
           </w:tcPr>
           <w:p>
-            <w:proofErr w:type="gramStart"/>
             <w:r>
               <w:t>dashboard.php</w:t>
             </w:r>
-            <w:proofErr w:type="gramEnd"/>
           </w:p>
         </w:tc>
         <w:tc>
@@ -2336,11 +2322,9 @@
             <w:pPr>
               <w:spacing w:before="2" w:after="2"/>
             </w:pPr>
-            <w:proofErr w:type="gramStart"/>
             <w:r>
               <w:t>allocate.php</w:t>
             </w:r>
-            <w:proofErr w:type="gramEnd"/>
           </w:p>
         </w:tc>
         <w:tc>
@@ -2416,11 +2400,9 @@
             <w:pPr>
               <w:spacing w:before="2" w:after="2"/>
             </w:pPr>
-            <w:proofErr w:type="gramStart"/>
             <w:r>
               <w:t>allocate.php</w:t>
             </w:r>
-            <w:proofErr w:type="gramEnd"/>
           </w:p>
         </w:tc>
         <w:tc>
@@ -2496,11 +2478,9 @@
             <w:pPr>
               <w:spacing w:before="2" w:after="2"/>
             </w:pPr>
-            <w:proofErr w:type="gramStart"/>
             <w:r>
               <w:t>allocate.php</w:t>
             </w:r>
-            <w:proofErr w:type="gramEnd"/>
           </w:p>
         </w:tc>
         <w:tc>
@@ -2573,11 +2553,9 @@
             <w:tcW w:w="1985" w:type="dxa"/>
           </w:tcPr>
           <w:p>
-            <w:proofErr w:type="gramStart"/>
             <w:r>
               <w:t>allocate.php</w:t>
             </w:r>
-            <w:proofErr w:type="gramEnd"/>
           </w:p>
         </w:tc>
         <w:tc>
@@ -2725,11 +2703,9 @@
             <w:tcW w:w="1985" w:type="dxa"/>
           </w:tcPr>
           <w:p>
-            <w:proofErr w:type="gramStart"/>
             <w:r>
               <w:t>allocate.php</w:t>
             </w:r>
-            <w:proofErr w:type="gramEnd"/>
           </w:p>
         </w:tc>
         <w:tc>
@@ -2952,15 +2928,7 @@
         <w:t xml:space="preserve">Test: </w:t>
       </w:r>
       <w:r>
-        <w:t xml:space="preserve">US15 </w:t>
-      </w:r>
-      <w:proofErr w:type="gramStart"/>
-      <w:r>
-        <w:t>Involved</w:t>
-      </w:r>
-      <w:proofErr w:type="gramEnd"/>
-      <w:r>
-        <w:t xml:space="preserve"> users are notified when supervisor/second marker is changed.</w:t>
+        <w:t>US15 Involved users are notified when supervisor/second marker is changed.</w:t>
       </w:r>
     </w:p>
     <w:p/>
@@ -3863,15 +3831,7 @@
           </w:tcPr>
           <w:p>
             <w:r>
-              <w:t xml:space="preserve">Allocate multiple students </w:t>
-            </w:r>
-            <w:proofErr w:type="gramStart"/>
-            <w:r>
-              <w:t>with a second markers</w:t>
-            </w:r>
-            <w:proofErr w:type="gramEnd"/>
-            <w:r>
-              <w:t xml:space="preserve"> to a different member of staff.</w:t>
+              <w:t>Allocate multiple students with a second markers to a different member of staff.</w:t>
             </w:r>
           </w:p>
         </w:tc>
@@ -4511,15 +4471,7 @@
           </w:tcPr>
           <w:p>
             <w:r>
-              <w:t xml:space="preserve">Only students matching </w:t>
-            </w:r>
-            <w:proofErr w:type="gramStart"/>
-            <w:r>
-              <w:t>that criteria</w:t>
-            </w:r>
-            <w:proofErr w:type="gramEnd"/>
-            <w:r>
-              <w:t xml:space="preserve"> will appear below.</w:t>
+              <w:t>Only students matching that criteria will appear below.</w:t>
             </w:r>
           </w:p>
         </w:tc>
@@ -4645,15 +4597,7 @@
           </w:tcPr>
           <w:p>
             <w:r>
-              <w:t xml:space="preserve">They are taken to that </w:t>
-            </w:r>
-            <w:proofErr w:type="gramStart"/>
-            <w:r>
-              <w:t>students</w:t>
-            </w:r>
-            <w:proofErr w:type="gramEnd"/>
-            <w:r>
-              <w:t xml:space="preserve"> dashboard.</w:t>
+              <w:t>They are taken to that students dashboard.</w:t>
             </w:r>
           </w:p>
         </w:tc>
@@ -4768,15 +4712,7 @@
         <w:t xml:space="preserve">Description: </w:t>
       </w:r>
       <w:r>
-        <w:t xml:space="preserve">This test will attempt to simulate an admin selecting multiple </w:t>
-      </w:r>
-      <w:proofErr w:type="gramStart"/>
-      <w:r>
-        <w:t>students</w:t>
-      </w:r>
-      <w:proofErr w:type="gramEnd"/>
-      <w:r>
-        <w:t xml:space="preserve"> records at once.</w:t>
+        <w:t>This test will attempt to simulate an admin selecting multiple students records at once.</w:t>
       </w:r>
     </w:p>
     <w:p>
@@ -5381,15 +5317,7 @@
           </w:tcPr>
           <w:p>
             <w:r>
-              <w:t xml:space="preserve">A message appears telling them to enter a </w:t>
-            </w:r>
-            <w:proofErr w:type="gramStart"/>
-            <w:r>
-              <w:t>students</w:t>
-            </w:r>
-            <w:proofErr w:type="gramEnd"/>
-            <w:r>
-              <w:t xml:space="preserve"> name.</w:t>
+              <w:t>A message appears telling them to enter a students name.</w:t>
             </w:r>
           </w:p>
         </w:tc>
@@ -5529,15 +5457,7 @@
           </w:tcPr>
           <w:p>
             <w:r>
-              <w:t xml:space="preserve">A </w:t>
-            </w:r>
-            <w:proofErr w:type="gramStart"/>
-            <w:r>
-              <w:t>non logged</w:t>
-            </w:r>
-            <w:proofErr w:type="gramEnd"/>
-            <w:r>
-              <w:t xml:space="preserve"> in user tries to access the search page.</w:t>
+              <w:t>A non logged in user tries to access the search page.</w:t>
             </w:r>
           </w:p>
         </w:tc>
@@ -6773,15 +6693,7 @@
           </w:tcPr>
           <w:p>
             <w:r>
-              <w:t xml:space="preserve">A </w:t>
-            </w:r>
-            <w:proofErr w:type="gramStart"/>
-            <w:r>
-              <w:t>non logged</w:t>
-            </w:r>
-            <w:proofErr w:type="gramEnd"/>
-            <w:r>
-              <w:t xml:space="preserve"> in user tries to access the communication page.</w:t>
+              <w:t>A non logged in user tries to access the communication page.</w:t>
             </w:r>
           </w:p>
         </w:tc>
@@ -7415,11 +7327,9 @@
             <w:tcW w:w="1985" w:type="dxa"/>
           </w:tcPr>
           <w:p>
-            <w:proofErr w:type="gramStart"/>
             <w:r>
               <w:t>blog.php</w:t>
             </w:r>
-            <w:proofErr w:type="gramEnd"/>
           </w:p>
         </w:tc>
         <w:tc>
@@ -7488,11 +7398,9 @@
             <w:tcW w:w="1985" w:type="dxa"/>
           </w:tcPr>
           <w:p>
-            <w:proofErr w:type="gramStart"/>
             <w:r>
               <w:t>blog.php</w:t>
             </w:r>
-            <w:proofErr w:type="gramEnd"/>
           </w:p>
         </w:tc>
         <w:tc>
@@ -7565,11 +7473,9 @@
             <w:tcW w:w="1985" w:type="dxa"/>
           </w:tcPr>
           <w:p>
-            <w:proofErr w:type="gramStart"/>
             <w:r>
               <w:t>blog.php</w:t>
             </w:r>
-            <w:proofErr w:type="gramEnd"/>
           </w:p>
         </w:tc>
         <w:tc>
@@ -7638,11 +7544,9 @@
             <w:tcW w:w="1985" w:type="dxa"/>
           </w:tcPr>
           <w:p>
-            <w:proofErr w:type="gramStart"/>
             <w:r>
               <w:t>blog.php</w:t>
             </w:r>
-            <w:proofErr w:type="gramEnd"/>
           </w:p>
         </w:tc>
         <w:tc>
@@ -7703,11 +7607,9 @@
             <w:tcW w:w="1985" w:type="dxa"/>
           </w:tcPr>
           <w:p>
-            <w:proofErr w:type="gramStart"/>
             <w:r>
               <w:t>blog.php</w:t>
             </w:r>
-            <w:proofErr w:type="gramEnd"/>
           </w:p>
         </w:tc>
         <w:tc>
@@ -7768,11 +7670,9 @@
             <w:tcW w:w="1985" w:type="dxa"/>
           </w:tcPr>
           <w:p>
-            <w:proofErr w:type="gramStart"/>
             <w:r>
               <w:t>blog.php</w:t>
             </w:r>
-            <w:proofErr w:type="gramEnd"/>
           </w:p>
         </w:tc>
         <w:tc>
@@ -7833,11 +7733,9 @@
             <w:tcW w:w="1985" w:type="dxa"/>
           </w:tcPr>
           <w:p>
-            <w:proofErr w:type="gramStart"/>
             <w:r>
               <w:t>blog.php</w:t>
             </w:r>
-            <w:proofErr w:type="gramEnd"/>
           </w:p>
         </w:tc>
         <w:tc>
@@ -7910,11 +7808,9 @@
             <w:tcW w:w="1985" w:type="dxa"/>
           </w:tcPr>
           <w:p>
-            <w:proofErr w:type="gramStart"/>
             <w:r>
               <w:t>blog.php</w:t>
             </w:r>
-            <w:proofErr w:type="gramEnd"/>
           </w:p>
         </w:tc>
         <w:tc>
@@ -8027,15 +7923,7 @@
     </w:p>
     <w:p>
       <w:r>
-        <w:t>Student has an appropriate (PDF</w:t>
-      </w:r>
-      <w:proofErr w:type="gramStart"/>
-      <w:r>
-        <w:t>,  DOC</w:t>
-      </w:r>
-      <w:proofErr w:type="gramEnd"/>
-      <w:r>
-        <w:t>(X) OR RTF, Under 8mb) document to upload</w:t>
+        <w:t>Student has an appropriate (PDF,  DOC(X) OR RTF, Under 8mb) document to upload</w:t>
       </w:r>
     </w:p>
     <w:p>
@@ -8352,11 +8240,9 @@
             <w:tcW w:w="1985" w:type="dxa"/>
           </w:tcPr>
           <w:p>
-            <w:proofErr w:type="gramStart"/>
             <w:r>
               <w:t>upload.php</w:t>
             </w:r>
-            <w:proofErr w:type="gramEnd"/>
           </w:p>
         </w:tc>
         <w:tc>
@@ -8417,11 +8303,9 @@
             <w:tcW w:w="1985" w:type="dxa"/>
           </w:tcPr>
           <w:p>
-            <w:proofErr w:type="gramStart"/>
             <w:r>
               <w:t>upload.php</w:t>
             </w:r>
-            <w:proofErr w:type="gramEnd"/>
           </w:p>
         </w:tc>
         <w:tc>
@@ -8482,11 +8366,9 @@
             <w:tcW w:w="1985" w:type="dxa"/>
           </w:tcPr>
           <w:p>
-            <w:proofErr w:type="gramStart"/>
             <w:r>
               <w:t>upload.php</w:t>
             </w:r>
-            <w:proofErr w:type="gramEnd"/>
           </w:p>
         </w:tc>
         <w:tc>
@@ -8547,11 +8429,9 @@
             <w:tcW w:w="1985" w:type="dxa"/>
           </w:tcPr>
           <w:p>
-            <w:proofErr w:type="gramStart"/>
             <w:r>
               <w:t>upload.php</w:t>
             </w:r>
-            <w:proofErr w:type="gramEnd"/>
           </w:p>
         </w:tc>
         <w:tc>
@@ -8801,11 +8681,9 @@
             <w:tcW w:w="1985" w:type="dxa"/>
           </w:tcPr>
           <w:p>
-            <w:proofErr w:type="gramStart"/>
             <w:r>
               <w:t>upload.php</w:t>
             </w:r>
-            <w:proofErr w:type="gramEnd"/>
           </w:p>
         </w:tc>
         <w:tc>
@@ -9301,15 +9179,7 @@
           </w:tcPr>
           <w:p>
             <w:r>
-              <w:t xml:space="preserve">User is taken to that </w:t>
-            </w:r>
-            <w:proofErr w:type="gramStart"/>
-            <w:r>
-              <w:t>students</w:t>
-            </w:r>
-            <w:proofErr w:type="gramEnd"/>
-            <w:r>
-              <w:t xml:space="preserve"> dashboard.</w:t>
+              <w:t>User is taken to that students dashboard.</w:t>
             </w:r>
           </w:p>
         </w:tc>
@@ -9498,15 +9368,7 @@
           </w:tcPr>
           <w:p>
             <w:r>
-              <w:t xml:space="preserve">The message is added onto the </w:t>
-            </w:r>
-            <w:proofErr w:type="gramStart"/>
-            <w:r>
-              <w:t>supervisors</w:t>
-            </w:r>
-            <w:proofErr w:type="gramEnd"/>
-            <w:r>
-              <w:t xml:space="preserve"> message page with the student, it is added to the students message page and an email is sent notifying the student.</w:t>
+              <w:t>The message is added onto the supervisors message page with the student, it is added to the students message page and an email is sent notifying the student.</w:t>
             </w:r>
           </w:p>
         </w:tc>
@@ -9884,15 +9746,7 @@
           </w:tcPr>
           <w:p>
             <w:r>
-              <w:t xml:space="preserve">Only students matching </w:t>
-            </w:r>
-            <w:proofErr w:type="gramStart"/>
-            <w:r>
-              <w:t>that criteria</w:t>
-            </w:r>
-            <w:proofErr w:type="gramEnd"/>
-            <w:r>
-              <w:t xml:space="preserve"> will appear below.</w:t>
+              <w:t>Only students matching that criteria will appear below.</w:t>
             </w:r>
           </w:p>
         </w:tc>
@@ -9988,15 +9842,7 @@
     </w:p>
     <w:p>
       <w:r>
-        <w:t xml:space="preserve">Note: This was tested as </w:t>
-      </w:r>
-      <w:proofErr w:type="gramStart"/>
-      <w:r>
-        <w:t>part of another test plan</w:t>
-      </w:r>
-      <w:proofErr w:type="gramEnd"/>
-      <w:r>
-        <w:t xml:space="preserve"> hence the empty boxes.</w:t>
+        <w:t>Note: This was tested as part of another test plan hence the empty boxes.</w:t>
       </w:r>
     </w:p>
     <w:p>
@@ -10625,13 +10471,8 @@
             <w:tcW w:w="3008" w:type="dxa"/>
           </w:tcPr>
           <w:p>
-            <w:proofErr w:type="gramStart"/>
-            <w:r>
-              <w:t>Student is taken to a page with a history of meetings or arrange</w:t>
-            </w:r>
-            <w:proofErr w:type="gramEnd"/>
-            <w:r>
-              <w:t xml:space="preserve"> one.</w:t>
+            <w:r>
+              <w:t>Student is taken to a page with a history of meetings or arrange one.</w:t>
             </w:r>
           </w:p>
         </w:tc>
@@ -11039,15 +10880,7 @@
           </w:tcPr>
           <w:p>
             <w:r>
-              <w:t xml:space="preserve">A </w:t>
-            </w:r>
-            <w:proofErr w:type="gramStart"/>
-            <w:r>
-              <w:t>non logged</w:t>
-            </w:r>
-            <w:proofErr w:type="gramEnd"/>
-            <w:r>
-              <w:t xml:space="preserve"> in user tries to access page.</w:t>
+              <w:t>A non logged in user tries to access page.</w:t>
             </w:r>
           </w:p>
         </w:tc>
@@ -11460,14 +11293,12 @@
           <w:b/>
         </w:rPr>
       </w:pPr>
-      <w:proofErr w:type="gramStart"/>
       <w:r>
         <w:rPr>
           <w:b/>
         </w:rPr>
         <w:t>Works on Google Chrome, Internet explorer, Safaria and FireFox.</w:t>
       </w:r>
-      <w:proofErr w:type="gramEnd"/>
     </w:p>
     <w:p>
       <w:r>
@@ -11480,7 +11311,7 @@
         <w:t xml:space="preserve">Test: </w:t>
       </w:r>
       <w:r>
-        <w:t>US22 Students can view their personal dashboard.</w:t>
+        <w:t>US22 Supervisor/second marker can access their personal dashboard.</w:t>
       </w:r>
     </w:p>
     <w:p>
@@ -11491,7 +11322,7 @@
         <w:t xml:space="preserve">Description: </w:t>
       </w:r>
       <w:r>
-        <w:t>This test will attempt to simulate a student accessing their dashboard.</w:t>
+        <w:t>This test will attempt to simulate a supervisor/personal tutor viewing their dashboard.</w:t>
       </w:r>
     </w:p>
     <w:p>
@@ -11509,46 +11340,30 @@
     </w:p>
     <w:p>
       <w:r>
-        <w:t>Student has username and password.</w:t>
-      </w:r>
-    </w:p>
-    <w:p>
-      <w:r>
-        <w:t>Student has a dashboard.</w:t>
+        <w:t>Supervisor has a username and password.</w:t>
       </w:r>
     </w:p>
     <w:p/>
     <w:tbl>
       <w:tblPr>
-        <w:tblW w:w="14754" w:type="dxa"/>
-        <w:tblInd w:w="108" w:type="dxa"/>
-        <w:tblBorders>
-          <w:top w:val="single" w:sz="4" w:space="0" w:color="auto"/>
-          <w:left w:val="single" w:sz="4" w:space="0" w:color="auto"/>
-          <w:bottom w:val="single" w:sz="4" w:space="0" w:color="auto"/>
-          <w:right w:val="single" w:sz="4" w:space="0" w:color="auto"/>
-          <w:insideH w:val="single" w:sz="4" w:space="0" w:color="auto"/>
-          <w:insideV w:val="single" w:sz="4" w:space="0" w:color="auto"/>
-        </w:tblBorders>
+        <w:tblStyle w:val="TableGrid"/>
+        <w:tblW w:w="0" w:type="auto"/>
         <w:tblLayout w:type="fixed"/>
-        <w:tblLook w:val="0000"/>
+        <w:tblLook w:val="04A0"/>
       </w:tblPr>
       <w:tblGrid>
-        <w:gridCol w:w="716"/>
-        <w:gridCol w:w="2006"/>
-        <w:gridCol w:w="3007"/>
-        <w:gridCol w:w="3008"/>
-        <w:gridCol w:w="2292"/>
-        <w:gridCol w:w="1719"/>
-        <w:gridCol w:w="2006"/>
+        <w:gridCol w:w="817"/>
+        <w:gridCol w:w="1843"/>
+        <w:gridCol w:w="2551"/>
+        <w:gridCol w:w="3144"/>
+        <w:gridCol w:w="2668"/>
+        <w:gridCol w:w="1701"/>
+        <w:gridCol w:w="1452"/>
       </w:tblGrid>
       <w:tr>
-        <w:trPr>
-          <w:trHeight w:val="402"/>
-        </w:trPr>
-        <w:tc>
-          <w:tcPr>
-            <w:tcW w:w="716" w:type="dxa"/>
+        <w:tc>
+          <w:tcPr>
+            <w:tcW w:w="817" w:type="dxa"/>
           </w:tcPr>
           <w:p>
             <w:pPr>
@@ -11560,13 +11375,13 @@
               <w:rPr>
                 <w:b/>
               </w:rPr>
-              <w:t>Test No.</w:t>
-            </w:r>
-          </w:p>
-        </w:tc>
-        <w:tc>
-          <w:tcPr>
-            <w:tcW w:w="2006" w:type="dxa"/>
+              <w:t>Test No</w:t>
+            </w:r>
+          </w:p>
+        </w:tc>
+        <w:tc>
+          <w:tcPr>
+            <w:tcW w:w="1843" w:type="dxa"/>
           </w:tcPr>
           <w:p>
             <w:pPr>
@@ -11581,11 +11396,10 @@
               <w:t>Page</w:t>
             </w:r>
           </w:p>
-          <w:p/>
-        </w:tc>
-        <w:tc>
-          <w:tcPr>
-            <w:tcW w:w="3007" w:type="dxa"/>
+        </w:tc>
+        <w:tc>
+          <w:tcPr>
+            <w:tcW w:w="2551" w:type="dxa"/>
           </w:tcPr>
           <w:p>
             <w:pPr>
@@ -11600,11 +11414,10 @@
               <w:t>Action</w:t>
             </w:r>
           </w:p>
-          <w:p/>
-        </w:tc>
-        <w:tc>
-          <w:tcPr>
-            <w:tcW w:w="3008" w:type="dxa"/>
+        </w:tc>
+        <w:tc>
+          <w:tcPr>
+            <w:tcW w:w="3144" w:type="dxa"/>
           </w:tcPr>
           <w:p>
             <w:pPr>
@@ -11619,11 +11432,10 @@
               <w:t>Expected Result</w:t>
             </w:r>
           </w:p>
-          <w:p/>
-        </w:tc>
-        <w:tc>
-          <w:tcPr>
-            <w:tcW w:w="2292" w:type="dxa"/>
+        </w:tc>
+        <w:tc>
+          <w:tcPr>
+            <w:tcW w:w="2668" w:type="dxa"/>
           </w:tcPr>
           <w:p>
             <w:pPr>
@@ -11638,11 +11450,10 @@
               <w:t>Actual Result</w:t>
             </w:r>
           </w:p>
-          <w:p/>
-        </w:tc>
-        <w:tc>
-          <w:tcPr>
-            <w:tcW w:w="1719" w:type="dxa"/>
+        </w:tc>
+        <w:tc>
+          <w:tcPr>
+            <w:tcW w:w="1701" w:type="dxa"/>
           </w:tcPr>
           <w:p>
             <w:pPr>
@@ -11654,13 +11465,13 @@
               <w:rPr>
                 <w:b/>
               </w:rPr>
-              <w:t>Date Tested</w:t>
-            </w:r>
-          </w:p>
-        </w:tc>
-        <w:tc>
-          <w:tcPr>
-            <w:tcW w:w="2006" w:type="dxa"/>
+              <w:t>Date tested</w:t>
+            </w:r>
+          </w:p>
+        </w:tc>
+        <w:tc>
+          <w:tcPr>
+            <w:tcW w:w="1452" w:type="dxa"/>
           </w:tcPr>
           <w:p>
             <w:pPr>
@@ -11672,19 +11483,15 @@
               <w:rPr>
                 <w:b/>
               </w:rPr>
-              <w:t>Success/Failure</w:t>
-            </w:r>
-          </w:p>
-          <w:p/>
-        </w:tc>
-      </w:tr>
-      <w:tr>
-        <w:trPr>
-          <w:trHeight w:val="401"/>
-        </w:trPr>
-        <w:tc>
-          <w:tcPr>
-            <w:tcW w:w="716" w:type="dxa"/>
+              <w:t>Success / Failure</w:t>
+            </w:r>
+          </w:p>
+        </w:tc>
+      </w:tr>
+      <w:tr>
+        <w:tc>
+          <w:tcPr>
+            <w:tcW w:w="817" w:type="dxa"/>
           </w:tcPr>
           <w:p>
             <w:r>
@@ -11694,7 +11501,7 @@
         </w:tc>
         <w:tc>
           <w:tcPr>
-            <w:tcW w:w="2006" w:type="dxa"/>
+            <w:tcW w:w="1843" w:type="dxa"/>
           </w:tcPr>
           <w:p>
             <w:r>
@@ -11704,30 +11511,27 @@
         </w:tc>
         <w:tc>
           <w:tcPr>
-            <w:tcW w:w="3007" w:type="dxa"/>
-          </w:tcPr>
-          <w:p>
-            <w:r>
-              <w:t>E</w:t>
-            </w:r>
-            <w:r>
-              <w:t>ntered username and password and clicked log in.</w:t>
-            </w:r>
-          </w:p>
-        </w:tc>
-        <w:tc>
-          <w:tcPr>
-            <w:tcW w:w="3008" w:type="dxa"/>
-          </w:tcPr>
-          <w:p>
-            <w:r>
-              <w:t>Taken to student dashboard.</w:t>
-            </w:r>
-          </w:p>
-        </w:tc>
-        <w:tc>
-          <w:tcPr>
-            <w:tcW w:w="2292" w:type="dxa"/>
+            <w:tcW w:w="2551" w:type="dxa"/>
+          </w:tcPr>
+          <w:p>
+            <w:r>
+              <w:t>Supervisor enters correct username and password and clicks login</w:t>
+            </w:r>
+          </w:p>
+        </w:tc>
+        <w:tc>
+          <w:tcPr>
+            <w:tcW w:w="3144" w:type="dxa"/>
+          </w:tcPr>
+          <w:p>
+            <w:r>
+              <w:t>Supervisor is taken to their dashboard.</w:t>
+            </w:r>
+          </w:p>
+        </w:tc>
+        <w:tc>
+          <w:tcPr>
+            <w:tcW w:w="2668" w:type="dxa"/>
           </w:tcPr>
           <w:p>
             <w:r>
@@ -11737,17 +11541,17 @@
         </w:tc>
         <w:tc>
           <w:tcPr>
-            <w:tcW w:w="1719" w:type="dxa"/>
-          </w:tcPr>
-          <w:p>
-            <w:r>
-              <w:t>16/02/2015</w:t>
-            </w:r>
-          </w:p>
-        </w:tc>
-        <w:tc>
-          <w:tcPr>
-            <w:tcW w:w="2006" w:type="dxa"/>
+            <w:tcW w:w="1701" w:type="dxa"/>
+          </w:tcPr>
+          <w:p>
+            <w:r>
+              <w:t>29/03/2015</w:t>
+            </w:r>
+          </w:p>
+        </w:tc>
+        <w:tc>
+          <w:tcPr>
+            <w:tcW w:w="1452" w:type="dxa"/>
           </w:tcPr>
           <w:p>
             <w:r>
@@ -11757,12 +11561,9 @@
         </w:tc>
       </w:tr>
       <w:tr>
-        <w:trPr>
-          <w:trHeight w:val="409"/>
-        </w:trPr>
-        <w:tc>
-          <w:tcPr>
-            <w:tcW w:w="716" w:type="dxa"/>
+        <w:tc>
+          <w:tcPr>
+            <w:tcW w:w="817" w:type="dxa"/>
           </w:tcPr>
           <w:p>
             <w:r>
@@ -11772,37 +11573,37 @@
         </w:tc>
         <w:tc>
           <w:tcPr>
-            <w:tcW w:w="2006" w:type="dxa"/>
-          </w:tcPr>
-          <w:p>
-            <w:r>
-              <w:t>Login.php</w:t>
-            </w:r>
-          </w:p>
-        </w:tc>
-        <w:tc>
-          <w:tcPr>
-            <w:tcW w:w="3007" w:type="dxa"/>
-          </w:tcPr>
-          <w:p>
-            <w:r>
-              <w:t>Wrong username and password entered.</w:t>
-            </w:r>
-          </w:p>
-        </w:tc>
-        <w:tc>
-          <w:tcPr>
-            <w:tcW w:w="3008" w:type="dxa"/>
-          </w:tcPr>
-          <w:p>
-            <w:r>
-              <w:t>User not logged in and message tells them they have entered unknown credentials.</w:t>
-            </w:r>
-          </w:p>
-        </w:tc>
-        <w:tc>
-          <w:tcPr>
-            <w:tcW w:w="2292" w:type="dxa"/>
+            <w:tcW w:w="1843" w:type="dxa"/>
+          </w:tcPr>
+          <w:p>
+            <w:r>
+              <w:t>Dashboard.php</w:t>
+            </w:r>
+          </w:p>
+        </w:tc>
+        <w:tc>
+          <w:tcPr>
+            <w:tcW w:w="2551" w:type="dxa"/>
+          </w:tcPr>
+          <w:p>
+            <w:r>
+              <w:t>A non logged in user tries to access page.</w:t>
+            </w:r>
+          </w:p>
+        </w:tc>
+        <w:tc>
+          <w:tcPr>
+            <w:tcW w:w="3144" w:type="dxa"/>
+          </w:tcPr>
+          <w:p>
+            <w:r>
+              <w:t>User is taken to login.php</w:t>
+            </w:r>
+          </w:p>
+        </w:tc>
+        <w:tc>
+          <w:tcPr>
+            <w:tcW w:w="2668" w:type="dxa"/>
           </w:tcPr>
           <w:p>
             <w:r>
@@ -11812,17 +11613,17 @@
         </w:tc>
         <w:tc>
           <w:tcPr>
-            <w:tcW w:w="1719" w:type="dxa"/>
-          </w:tcPr>
-          <w:p>
-            <w:r>
-              <w:t>16/02/2015</w:t>
-            </w:r>
-          </w:p>
-        </w:tc>
-        <w:tc>
-          <w:tcPr>
-            <w:tcW w:w="2006" w:type="dxa"/>
+            <w:tcW w:w="1701" w:type="dxa"/>
+          </w:tcPr>
+          <w:p>
+            <w:r>
+              <w:t>29/03/2015</w:t>
+            </w:r>
+          </w:p>
+        </w:tc>
+        <w:tc>
+          <w:tcPr>
+            <w:tcW w:w="1452" w:type="dxa"/>
           </w:tcPr>
           <w:p>
             <w:r>
@@ -11832,12 +11633,9 @@
         </w:tc>
       </w:tr>
       <w:tr>
-        <w:trPr>
-          <w:trHeight w:val="409"/>
-        </w:trPr>
-        <w:tc>
-          <w:tcPr>
-            <w:tcW w:w="716" w:type="dxa"/>
+        <w:tc>
+          <w:tcPr>
+            <w:tcW w:w="817" w:type="dxa"/>
           </w:tcPr>
           <w:p>
             <w:r>
@@ -11847,7 +11645,7 @@
         </w:tc>
         <w:tc>
           <w:tcPr>
-            <w:tcW w:w="2006" w:type="dxa"/>
+            <w:tcW w:w="1843" w:type="dxa"/>
           </w:tcPr>
           <w:p>
             <w:r>
@@ -11857,27 +11655,27 @@
         </w:tc>
         <w:tc>
           <w:tcPr>
-            <w:tcW w:w="3007" w:type="dxa"/>
-          </w:tcPr>
-          <w:p>
-            <w:r>
-              <w:t>Student clicks on message history.</w:t>
-            </w:r>
-          </w:p>
-        </w:tc>
-        <w:tc>
-          <w:tcPr>
-            <w:tcW w:w="3008" w:type="dxa"/>
-          </w:tcPr>
-          <w:p>
-            <w:r>
-              <w:t>Student is taken to a page with their message history between them and their personal tutor.</w:t>
-            </w:r>
-          </w:p>
-        </w:tc>
-        <w:tc>
-          <w:tcPr>
-            <w:tcW w:w="2292" w:type="dxa"/>
+            <w:tcW w:w="2551" w:type="dxa"/>
+          </w:tcPr>
+          <w:p>
+            <w:r>
+              <w:t>Supervisor clicks on meetings.</w:t>
+            </w:r>
+          </w:p>
+        </w:tc>
+        <w:tc>
+          <w:tcPr>
+            <w:tcW w:w="3144" w:type="dxa"/>
+          </w:tcPr>
+          <w:p>
+            <w:r>
+              <w:t xml:space="preserve">They are taken to the meetings page. </w:t>
+            </w:r>
+          </w:p>
+        </w:tc>
+        <w:tc>
+          <w:tcPr>
+            <w:tcW w:w="2668" w:type="dxa"/>
           </w:tcPr>
           <w:p>
             <w:r>
@@ -11887,17 +11685,17 @@
         </w:tc>
         <w:tc>
           <w:tcPr>
-            <w:tcW w:w="1719" w:type="dxa"/>
-          </w:tcPr>
-          <w:p>
-            <w:r>
-              <w:t>16/02/2015</w:t>
-            </w:r>
-          </w:p>
-        </w:tc>
-        <w:tc>
-          <w:tcPr>
-            <w:tcW w:w="2006" w:type="dxa"/>
+            <w:tcW w:w="1701" w:type="dxa"/>
+          </w:tcPr>
+          <w:p>
+            <w:r>
+              <w:t>29/03/2015</w:t>
+            </w:r>
+          </w:p>
+        </w:tc>
+        <w:tc>
+          <w:tcPr>
+            <w:tcW w:w="1452" w:type="dxa"/>
           </w:tcPr>
           <w:p>
             <w:r>
@@ -11907,12 +11705,9 @@
         </w:tc>
       </w:tr>
       <w:tr>
-        <w:trPr>
-          <w:trHeight w:val="409"/>
-        </w:trPr>
-        <w:tc>
-          <w:tcPr>
-            <w:tcW w:w="716" w:type="dxa"/>
+        <w:tc>
+          <w:tcPr>
+            <w:tcW w:w="817" w:type="dxa"/>
           </w:tcPr>
           <w:p>
             <w:r>
@@ -11922,7 +11717,7 @@
         </w:tc>
         <w:tc>
           <w:tcPr>
-            <w:tcW w:w="2006" w:type="dxa"/>
+            <w:tcW w:w="1843" w:type="dxa"/>
           </w:tcPr>
           <w:p>
             <w:r>
@@ -11932,27 +11727,87 @@
         </w:tc>
         <w:tc>
           <w:tcPr>
-            <w:tcW w:w="3007" w:type="dxa"/>
-          </w:tcPr>
-          <w:p>
-            <w:r>
-              <w:t>Student clicks blog.</w:t>
-            </w:r>
-          </w:p>
-        </w:tc>
-        <w:tc>
-          <w:tcPr>
-            <w:tcW w:w="3008" w:type="dxa"/>
-          </w:tcPr>
-          <w:p>
-            <w:r>
-              <w:t>Student is taken to their blog page.</w:t>
-            </w:r>
-          </w:p>
-        </w:tc>
-        <w:tc>
-          <w:tcPr>
-            <w:tcW w:w="2292" w:type="dxa"/>
+            <w:tcW w:w="2551" w:type="dxa"/>
+          </w:tcPr>
+          <w:p>
+            <w:r>
+              <w:t>Supervisoe clicks on messages</w:t>
+            </w:r>
+          </w:p>
+        </w:tc>
+        <w:tc>
+          <w:tcPr>
+            <w:tcW w:w="3144" w:type="dxa"/>
+          </w:tcPr>
+          <w:p>
+            <w:r>
+              <w:t>They are taken to the messages page.</w:t>
+            </w:r>
+          </w:p>
+        </w:tc>
+        <w:tc>
+          <w:tcPr>
+            <w:tcW w:w="2668" w:type="dxa"/>
+          </w:tcPr>
+          <w:p/>
+        </w:tc>
+        <w:tc>
+          <w:tcPr>
+            <w:tcW w:w="1701" w:type="dxa"/>
+          </w:tcPr>
+          <w:p/>
+        </w:tc>
+        <w:tc>
+          <w:tcPr>
+            <w:tcW w:w="1452" w:type="dxa"/>
+          </w:tcPr>
+          <w:p/>
+        </w:tc>
+      </w:tr>
+      <w:tr>
+        <w:tc>
+          <w:tcPr>
+            <w:tcW w:w="817" w:type="dxa"/>
+          </w:tcPr>
+          <w:p>
+            <w:r>
+              <w:t>4</w:t>
+            </w:r>
+          </w:p>
+        </w:tc>
+        <w:tc>
+          <w:tcPr>
+            <w:tcW w:w="1843" w:type="dxa"/>
+          </w:tcPr>
+          <w:p>
+            <w:r>
+              <w:t>Messages.php</w:t>
+            </w:r>
+          </w:p>
+        </w:tc>
+        <w:tc>
+          <w:tcPr>
+            <w:tcW w:w="2551" w:type="dxa"/>
+          </w:tcPr>
+          <w:p>
+            <w:r>
+              <w:t xml:space="preserve">Supervisor selects a students </w:t>
+            </w:r>
+          </w:p>
+        </w:tc>
+        <w:tc>
+          <w:tcPr>
+            <w:tcW w:w="3144" w:type="dxa"/>
+          </w:tcPr>
+          <w:p>
+            <w:r>
+              <w:t>All messages to and from that student appear.</w:t>
+            </w:r>
+          </w:p>
+        </w:tc>
+        <w:tc>
+          <w:tcPr>
+            <w:tcW w:w="2668" w:type="dxa"/>
           </w:tcPr>
           <w:p>
             <w:r>
@@ -11962,17 +11817,17 @@
         </w:tc>
         <w:tc>
           <w:tcPr>
-            <w:tcW w:w="1719" w:type="dxa"/>
-          </w:tcPr>
-          <w:p>
-            <w:r>
-              <w:t>16/02/2015</w:t>
-            </w:r>
-          </w:p>
-        </w:tc>
-        <w:tc>
-          <w:tcPr>
-            <w:tcW w:w="2006" w:type="dxa"/>
+            <w:tcW w:w="1701" w:type="dxa"/>
+          </w:tcPr>
+          <w:p>
+            <w:r>
+              <w:t>29/03/2015</w:t>
+            </w:r>
+          </w:p>
+        </w:tc>
+        <w:tc>
+          <w:tcPr>
+            <w:tcW w:w="1452" w:type="dxa"/>
           </w:tcPr>
           <w:p>
             <w:r>
@@ -11982,12 +11837,9 @@
         </w:tc>
       </w:tr>
       <w:tr>
-        <w:trPr>
-          <w:trHeight w:val="409"/>
-        </w:trPr>
-        <w:tc>
-          <w:tcPr>
-            <w:tcW w:w="716" w:type="dxa"/>
+        <w:tc>
+          <w:tcPr>
+            <w:tcW w:w="817" w:type="dxa"/>
           </w:tcPr>
           <w:p>
             <w:r>
@@ -11997,7 +11849,7 @@
         </w:tc>
         <w:tc>
           <w:tcPr>
-            <w:tcW w:w="2006" w:type="dxa"/>
+            <w:tcW w:w="1843" w:type="dxa"/>
           </w:tcPr>
           <w:p>
             <w:r>
@@ -12007,27 +11859,27 @@
         </w:tc>
         <w:tc>
           <w:tcPr>
-            <w:tcW w:w="3007" w:type="dxa"/>
-          </w:tcPr>
-          <w:p>
-            <w:r>
-              <w:t>Student clicks project uploads.</w:t>
-            </w:r>
-          </w:p>
-        </w:tc>
-        <w:tc>
-          <w:tcPr>
-            <w:tcW w:w="3008" w:type="dxa"/>
-          </w:tcPr>
-          <w:p>
-            <w:r>
-              <w:t>Student is taken to a page with a history of their project uploads.</w:t>
-            </w:r>
-          </w:p>
-        </w:tc>
-        <w:tc>
-          <w:tcPr>
-            <w:tcW w:w="2292" w:type="dxa"/>
+            <w:tcW w:w="2551" w:type="dxa"/>
+          </w:tcPr>
+          <w:p>
+            <w:r>
+              <w:t>Supervisor clicks on blogs</w:t>
+            </w:r>
+          </w:p>
+        </w:tc>
+        <w:tc>
+          <w:tcPr>
+            <w:tcW w:w="3144" w:type="dxa"/>
+          </w:tcPr>
+          <w:p>
+            <w:r>
+              <w:t>They are taken to the blogs page.</w:t>
+            </w:r>
+          </w:p>
+        </w:tc>
+        <w:tc>
+          <w:tcPr>
+            <w:tcW w:w="2668" w:type="dxa"/>
           </w:tcPr>
           <w:p>
             <w:r>
@@ -12037,17 +11889,17 @@
         </w:tc>
         <w:tc>
           <w:tcPr>
-            <w:tcW w:w="1719" w:type="dxa"/>
-          </w:tcPr>
-          <w:p>
-            <w:r>
-              <w:t>16/02/2015</w:t>
-            </w:r>
-          </w:p>
-        </w:tc>
-        <w:tc>
-          <w:tcPr>
-            <w:tcW w:w="2006" w:type="dxa"/>
+            <w:tcW w:w="1701" w:type="dxa"/>
+          </w:tcPr>
+          <w:p>
+            <w:r>
+              <w:t>29/03/2015</w:t>
+            </w:r>
+          </w:p>
+        </w:tc>
+        <w:tc>
+          <w:tcPr>
+            <w:tcW w:w="1452" w:type="dxa"/>
           </w:tcPr>
           <w:p>
             <w:r>
@@ -12057,12 +11909,9 @@
         </w:tc>
       </w:tr>
       <w:tr>
-        <w:trPr>
-          <w:trHeight w:val="409"/>
-        </w:trPr>
-        <w:tc>
-          <w:tcPr>
-            <w:tcW w:w="716" w:type="dxa"/>
+        <w:tc>
+          <w:tcPr>
+            <w:tcW w:w="817" w:type="dxa"/>
           </w:tcPr>
           <w:p>
             <w:r>
@@ -12072,7 +11921,79 @@
         </w:tc>
         <w:tc>
           <w:tcPr>
-            <w:tcW w:w="2006" w:type="dxa"/>
+            <w:tcW w:w="1843" w:type="dxa"/>
+          </w:tcPr>
+          <w:p>
+            <w:r>
+              <w:t>Blogs.php</w:t>
+            </w:r>
+          </w:p>
+        </w:tc>
+        <w:tc>
+          <w:tcPr>
+            <w:tcW w:w="2551" w:type="dxa"/>
+          </w:tcPr>
+          <w:p>
+            <w:r>
+              <w:t>Supervisor selects a students name and clicks.</w:t>
+            </w:r>
+          </w:p>
+        </w:tc>
+        <w:tc>
+          <w:tcPr>
+            <w:tcW w:w="3144" w:type="dxa"/>
+          </w:tcPr>
+          <w:p>
+            <w:r>
+              <w:t>All the blogs of that student appear.</w:t>
+            </w:r>
+          </w:p>
+        </w:tc>
+        <w:tc>
+          <w:tcPr>
+            <w:tcW w:w="2668" w:type="dxa"/>
+          </w:tcPr>
+          <w:p>
+            <w:r>
+              <w:t>OK</w:t>
+            </w:r>
+          </w:p>
+        </w:tc>
+        <w:tc>
+          <w:tcPr>
+            <w:tcW w:w="1701" w:type="dxa"/>
+          </w:tcPr>
+          <w:p>
+            <w:r>
+              <w:t>29/03/2015</w:t>
+            </w:r>
+          </w:p>
+        </w:tc>
+        <w:tc>
+          <w:tcPr>
+            <w:tcW w:w="1452" w:type="dxa"/>
+          </w:tcPr>
+          <w:p>
+            <w:r>
+              <w:t>Success</w:t>
+            </w:r>
+          </w:p>
+        </w:tc>
+      </w:tr>
+      <w:tr>
+        <w:tc>
+          <w:tcPr>
+            <w:tcW w:w="817" w:type="dxa"/>
+          </w:tcPr>
+          <w:p>
+            <w:r>
+              <w:t>7</w:t>
+            </w:r>
+          </w:p>
+        </w:tc>
+        <w:tc>
+          <w:tcPr>
+            <w:tcW w:w="1843" w:type="dxa"/>
           </w:tcPr>
           <w:p>
             <w:r>
@@ -12082,32 +12003,27 @@
         </w:tc>
         <w:tc>
           <w:tcPr>
-            <w:tcW w:w="3007" w:type="dxa"/>
-          </w:tcPr>
-          <w:p>
-            <w:r>
-              <w:t>Student clicks on meetings.</w:t>
-            </w:r>
-          </w:p>
-        </w:tc>
-        <w:tc>
-          <w:tcPr>
-            <w:tcW w:w="3008" w:type="dxa"/>
-          </w:tcPr>
-          <w:p>
-            <w:proofErr w:type="gramStart"/>
-            <w:r>
-              <w:t>Student is taken to a page with a history of meetings or arrange</w:t>
-            </w:r>
-            <w:proofErr w:type="gramEnd"/>
-            <w:r>
-              <w:t xml:space="preserve"> one.</w:t>
-            </w:r>
-          </w:p>
-        </w:tc>
-        <w:tc>
-          <w:tcPr>
-            <w:tcW w:w="2292" w:type="dxa"/>
+            <w:tcW w:w="2551" w:type="dxa"/>
+          </w:tcPr>
+          <w:p>
+            <w:r>
+              <w:t>Supervisor clicks on project uploads</w:t>
+            </w:r>
+          </w:p>
+        </w:tc>
+        <w:tc>
+          <w:tcPr>
+            <w:tcW w:w="3144" w:type="dxa"/>
+          </w:tcPr>
+          <w:p>
+            <w:r>
+              <w:t>They are taken to a the project uploads page.</w:t>
+            </w:r>
+          </w:p>
+        </w:tc>
+        <w:tc>
+          <w:tcPr>
+            <w:tcW w:w="2668" w:type="dxa"/>
           </w:tcPr>
           <w:p>
             <w:r>
@@ -12117,17 +12033,17 @@
         </w:tc>
         <w:tc>
           <w:tcPr>
-            <w:tcW w:w="1719" w:type="dxa"/>
-          </w:tcPr>
-          <w:p>
-            <w:r>
-              <w:t>16/02/2015</w:t>
-            </w:r>
-          </w:p>
-        </w:tc>
-        <w:tc>
-          <w:tcPr>
-            <w:tcW w:w="2006" w:type="dxa"/>
+            <w:tcW w:w="1701" w:type="dxa"/>
+          </w:tcPr>
+          <w:p>
+            <w:r>
+              <w:t>29/03/2015</w:t>
+            </w:r>
+          </w:p>
+        </w:tc>
+        <w:tc>
+          <w:tcPr>
+            <w:tcW w:w="1452" w:type="dxa"/>
           </w:tcPr>
           <w:p>
             <w:r>
@@ -12137,22 +12053,163 @@
         </w:tc>
       </w:tr>
       <w:tr>
-        <w:trPr>
-          <w:trHeight w:val="409"/>
-        </w:trPr>
-        <w:tc>
-          <w:tcPr>
-            <w:tcW w:w="716" w:type="dxa"/>
-          </w:tcPr>
-          <w:p>
-            <w:r>
-              <w:t>7</w:t>
-            </w:r>
-          </w:p>
-        </w:tc>
-        <w:tc>
-          <w:tcPr>
-            <w:tcW w:w="2006" w:type="dxa"/>
+        <w:tc>
+          <w:tcPr>
+            <w:tcW w:w="817" w:type="dxa"/>
+          </w:tcPr>
+          <w:p>
+            <w:r>
+              <w:t>8</w:t>
+            </w:r>
+          </w:p>
+        </w:tc>
+        <w:tc>
+          <w:tcPr>
+            <w:tcW w:w="1843" w:type="dxa"/>
+          </w:tcPr>
+          <w:p>
+            <w:r>
+              <w:t>Uploads.php</w:t>
+            </w:r>
+          </w:p>
+        </w:tc>
+        <w:tc>
+          <w:tcPr>
+            <w:tcW w:w="2551" w:type="dxa"/>
+          </w:tcPr>
+          <w:p>
+            <w:r>
+              <w:t>Supervisor clicks a students name and clicks filter.</w:t>
+            </w:r>
+          </w:p>
+        </w:tc>
+        <w:tc>
+          <w:tcPr>
+            <w:tcW w:w="3144" w:type="dxa"/>
+          </w:tcPr>
+          <w:p>
+            <w:r>
+              <w:t>All the uploads of that student appear.</w:t>
+            </w:r>
+          </w:p>
+        </w:tc>
+        <w:tc>
+          <w:tcPr>
+            <w:tcW w:w="2668" w:type="dxa"/>
+          </w:tcPr>
+          <w:p>
+            <w:r>
+              <w:t>OK</w:t>
+            </w:r>
+          </w:p>
+        </w:tc>
+        <w:tc>
+          <w:tcPr>
+            <w:tcW w:w="1701" w:type="dxa"/>
+          </w:tcPr>
+          <w:p>
+            <w:r>
+              <w:t>29/03/2015</w:t>
+            </w:r>
+          </w:p>
+        </w:tc>
+        <w:tc>
+          <w:tcPr>
+            <w:tcW w:w="1452" w:type="dxa"/>
+          </w:tcPr>
+          <w:p>
+            <w:r>
+              <w:t>Success</w:t>
+            </w:r>
+          </w:p>
+        </w:tc>
+      </w:tr>
+      <w:tr>
+        <w:tc>
+          <w:tcPr>
+            <w:tcW w:w="817" w:type="dxa"/>
+          </w:tcPr>
+          <w:p>
+            <w:r>
+              <w:t>9</w:t>
+            </w:r>
+          </w:p>
+        </w:tc>
+        <w:tc>
+          <w:tcPr>
+            <w:tcW w:w="1843" w:type="dxa"/>
+          </w:tcPr>
+          <w:p>
+            <w:r>
+              <w:t>Search.php</w:t>
+            </w:r>
+          </w:p>
+        </w:tc>
+        <w:tc>
+          <w:tcPr>
+            <w:tcW w:w="2551" w:type="dxa"/>
+          </w:tcPr>
+          <w:p>
+            <w:r>
+              <w:t>Supervisor searches for a student’s name.</w:t>
+            </w:r>
+          </w:p>
+        </w:tc>
+        <w:tc>
+          <w:tcPr>
+            <w:tcW w:w="3144" w:type="dxa"/>
+          </w:tcPr>
+          <w:p>
+            <w:r>
+              <w:t>Only students with that name will come up.</w:t>
+            </w:r>
+          </w:p>
+        </w:tc>
+        <w:tc>
+          <w:tcPr>
+            <w:tcW w:w="2668" w:type="dxa"/>
+          </w:tcPr>
+          <w:p>
+            <w:r>
+              <w:t>OK</w:t>
+            </w:r>
+          </w:p>
+        </w:tc>
+        <w:tc>
+          <w:tcPr>
+            <w:tcW w:w="1701" w:type="dxa"/>
+          </w:tcPr>
+          <w:p>
+            <w:r>
+              <w:t>29/03/2015</w:t>
+            </w:r>
+          </w:p>
+        </w:tc>
+        <w:tc>
+          <w:tcPr>
+            <w:tcW w:w="1452" w:type="dxa"/>
+          </w:tcPr>
+          <w:p>
+            <w:r>
+              <w:t>Success</w:t>
+            </w:r>
+          </w:p>
+        </w:tc>
+      </w:tr>
+      <w:tr>
+        <w:tc>
+          <w:tcPr>
+            <w:tcW w:w="817" w:type="dxa"/>
+          </w:tcPr>
+          <w:p>
+            <w:r>
+              <w:t>10</w:t>
+            </w:r>
+          </w:p>
+        </w:tc>
+        <w:tc>
+          <w:tcPr>
+            <w:tcW w:w="1843" w:type="dxa"/>
           </w:tcPr>
           <w:p>
             <w:r>
@@ -12162,27 +12219,27 @@
         </w:tc>
         <w:tc>
           <w:tcPr>
-            <w:tcW w:w="3007" w:type="dxa"/>
-          </w:tcPr>
-          <w:p>
-            <w:r>
-              <w:t>Student clicks log out.</w:t>
-            </w:r>
-          </w:p>
-        </w:tc>
-        <w:tc>
-          <w:tcPr>
-            <w:tcW w:w="3008" w:type="dxa"/>
-          </w:tcPr>
-          <w:p>
-            <w:r>
-              <w:t>User is logged out and the session is ended.</w:t>
-            </w:r>
-          </w:p>
-        </w:tc>
-        <w:tc>
-          <w:tcPr>
-            <w:tcW w:w="2292" w:type="dxa"/>
+            <w:tcW w:w="2551" w:type="dxa"/>
+          </w:tcPr>
+          <w:p>
+            <w:r>
+              <w:t>Supervisor clicks on reports.</w:t>
+            </w:r>
+          </w:p>
+        </w:tc>
+        <w:tc>
+          <w:tcPr>
+            <w:tcW w:w="3144" w:type="dxa"/>
+          </w:tcPr>
+          <w:p>
+            <w:r>
+              <w:t>Supervisor can see all reports.</w:t>
+            </w:r>
+          </w:p>
+        </w:tc>
+        <w:tc>
+          <w:tcPr>
+            <w:tcW w:w="2668" w:type="dxa"/>
           </w:tcPr>
           <w:p>
             <w:r>
@@ -12192,17 +12249,17 @@
         </w:tc>
         <w:tc>
           <w:tcPr>
-            <w:tcW w:w="1719" w:type="dxa"/>
-          </w:tcPr>
-          <w:p>
-            <w:r>
-              <w:t>16/02/2015</w:t>
-            </w:r>
-          </w:p>
-        </w:tc>
-        <w:tc>
-          <w:tcPr>
-            <w:tcW w:w="2006" w:type="dxa"/>
+            <w:tcW w:w="1701" w:type="dxa"/>
+          </w:tcPr>
+          <w:p>
+            <w:r>
+              <w:t>29/03/2015</w:t>
+            </w:r>
+          </w:p>
+        </w:tc>
+        <w:tc>
+          <w:tcPr>
+            <w:tcW w:w="1452" w:type="dxa"/>
           </w:tcPr>
           <w:p>
             <w:r>
@@ -12211,16 +12268,307 @@
           </w:p>
         </w:tc>
       </w:tr>
+      <w:tr>
+        <w:tc>
+          <w:tcPr>
+            <w:tcW w:w="817" w:type="dxa"/>
+          </w:tcPr>
+          <w:p>
+            <w:r>
+              <w:t>11</w:t>
+            </w:r>
+          </w:p>
+        </w:tc>
+        <w:tc>
+          <w:tcPr>
+            <w:tcW w:w="1843" w:type="dxa"/>
+          </w:tcPr>
+          <w:p>
+            <w:r>
+              <w:t>Dashboard.php</w:t>
+            </w:r>
+          </w:p>
+        </w:tc>
+        <w:tc>
+          <w:tcPr>
+            <w:tcW w:w="2551" w:type="dxa"/>
+          </w:tcPr>
+          <w:p>
+            <w:r>
+              <w:t>Staff member clicks view dashboards</w:t>
+            </w:r>
+          </w:p>
+        </w:tc>
+        <w:tc>
+          <w:tcPr>
+            <w:tcW w:w="3144" w:type="dxa"/>
+          </w:tcPr>
+          <w:p>
+            <w:r>
+              <w:t>Supervisor is taken to the dashboards page.</w:t>
+            </w:r>
+          </w:p>
+        </w:tc>
+        <w:tc>
+          <w:tcPr>
+            <w:tcW w:w="2668" w:type="dxa"/>
+          </w:tcPr>
+          <w:p>
+            <w:r>
+              <w:t>OK</w:t>
+            </w:r>
+          </w:p>
+        </w:tc>
+        <w:tc>
+          <w:tcPr>
+            <w:tcW w:w="1701" w:type="dxa"/>
+          </w:tcPr>
+          <w:p>
+            <w:r>
+              <w:t>29/03/2015</w:t>
+            </w:r>
+          </w:p>
+        </w:tc>
+        <w:tc>
+          <w:tcPr>
+            <w:tcW w:w="1452" w:type="dxa"/>
+          </w:tcPr>
+          <w:p>
+            <w:r>
+              <w:t>Success</w:t>
+            </w:r>
+          </w:p>
+        </w:tc>
+      </w:tr>
+      <w:tr>
+        <w:tc>
+          <w:tcPr>
+            <w:tcW w:w="817" w:type="dxa"/>
+          </w:tcPr>
+          <w:p>
+            <w:r>
+              <w:t>12</w:t>
+            </w:r>
+          </w:p>
+        </w:tc>
+        <w:tc>
+          <w:tcPr>
+            <w:tcW w:w="1843" w:type="dxa"/>
+          </w:tcPr>
+          <w:p>
+            <w:r>
+              <w:t>Viewdashboards.php</w:t>
+            </w:r>
+          </w:p>
+        </w:tc>
+        <w:tc>
+          <w:tcPr>
+            <w:tcW w:w="2551" w:type="dxa"/>
+          </w:tcPr>
+          <w:p>
+            <w:r>
+              <w:t>Staff member clicks a students name from the list and clicks view dashboard.</w:t>
+            </w:r>
+          </w:p>
+        </w:tc>
+        <w:tc>
+          <w:tcPr>
+            <w:tcW w:w="3144" w:type="dxa"/>
+          </w:tcPr>
+          <w:p>
+            <w:r>
+              <w:t>Staff member is taken to that users dashboard.</w:t>
+            </w:r>
+          </w:p>
+        </w:tc>
+        <w:tc>
+          <w:tcPr>
+            <w:tcW w:w="2668" w:type="dxa"/>
+          </w:tcPr>
+          <w:p>
+            <w:r>
+              <w:t>OK</w:t>
+            </w:r>
+          </w:p>
+        </w:tc>
+        <w:tc>
+          <w:tcPr>
+            <w:tcW w:w="1701" w:type="dxa"/>
+          </w:tcPr>
+          <w:p>
+            <w:r>
+              <w:t>29/03/2015</w:t>
+            </w:r>
+          </w:p>
+        </w:tc>
+        <w:tc>
+          <w:tcPr>
+            <w:tcW w:w="1452" w:type="dxa"/>
+          </w:tcPr>
+          <w:p>
+            <w:r>
+              <w:t>Success</w:t>
+            </w:r>
+          </w:p>
+        </w:tc>
+      </w:tr>
+      <w:tr>
+        <w:tc>
+          <w:tcPr>
+            <w:tcW w:w="817" w:type="dxa"/>
+          </w:tcPr>
+          <w:p>
+            <w:r>
+              <w:t>13</w:t>
+            </w:r>
+          </w:p>
+        </w:tc>
+        <w:tc>
+          <w:tcPr>
+            <w:tcW w:w="1843" w:type="dxa"/>
+          </w:tcPr>
+          <w:p>
+            <w:r>
+              <w:t>Viewdashboards.php</w:t>
+            </w:r>
+          </w:p>
+        </w:tc>
+        <w:tc>
+          <w:tcPr>
+            <w:tcW w:w="2551" w:type="dxa"/>
+          </w:tcPr>
+          <w:p>
+            <w:r>
+              <w:t>Staff member clicks a staff members name from the list and clicks view dashboard.</w:t>
+            </w:r>
+          </w:p>
+        </w:tc>
+        <w:tc>
+          <w:tcPr>
+            <w:tcW w:w="3144" w:type="dxa"/>
+          </w:tcPr>
+          <w:p>
+            <w:r>
+              <w:t>Staff member is taken to that users dashboard.</w:t>
+            </w:r>
+          </w:p>
+        </w:tc>
+        <w:tc>
+          <w:tcPr>
+            <w:tcW w:w="2668" w:type="dxa"/>
+          </w:tcPr>
+          <w:p>
+            <w:r>
+              <w:t>OK</w:t>
+            </w:r>
+          </w:p>
+        </w:tc>
+        <w:tc>
+          <w:tcPr>
+            <w:tcW w:w="1701" w:type="dxa"/>
+          </w:tcPr>
+          <w:p>
+            <w:r>
+              <w:t>29/03/2015</w:t>
+            </w:r>
+          </w:p>
+        </w:tc>
+        <w:tc>
+          <w:tcPr>
+            <w:tcW w:w="1452" w:type="dxa"/>
+          </w:tcPr>
+          <w:p/>
+        </w:tc>
+      </w:tr>
+      <w:tr>
+        <w:tc>
+          <w:tcPr>
+            <w:tcW w:w="817" w:type="dxa"/>
+          </w:tcPr>
+          <w:p>
+            <w:r>
+              <w:t>13</w:t>
+            </w:r>
+          </w:p>
+        </w:tc>
+        <w:tc>
+          <w:tcPr>
+            <w:tcW w:w="1843" w:type="dxa"/>
+          </w:tcPr>
+          <w:p>
+            <w:r>
+              <w:t>Dashboard.php</w:t>
+            </w:r>
+          </w:p>
+        </w:tc>
+        <w:tc>
+          <w:tcPr>
+            <w:tcW w:w="2551" w:type="dxa"/>
+          </w:tcPr>
+          <w:p>
+            <w:r>
+              <w:t>Supervisor clicks log out.</w:t>
+            </w:r>
+          </w:p>
+        </w:tc>
+        <w:tc>
+          <w:tcPr>
+            <w:tcW w:w="3144" w:type="dxa"/>
+          </w:tcPr>
+          <w:p>
+            <w:r>
+              <w:t>The supervisor is logged out and the session is ended.</w:t>
+            </w:r>
+          </w:p>
+        </w:tc>
+        <w:tc>
+          <w:tcPr>
+            <w:tcW w:w="2668" w:type="dxa"/>
+          </w:tcPr>
+          <w:p>
+            <w:r>
+              <w:t>OK</w:t>
+            </w:r>
+          </w:p>
+        </w:tc>
+        <w:tc>
+          <w:tcPr>
+            <w:tcW w:w="1701" w:type="dxa"/>
+          </w:tcPr>
+          <w:p>
+            <w:r>
+              <w:t>29/03/2015</w:t>
+            </w:r>
+          </w:p>
+        </w:tc>
+        <w:tc>
+          <w:tcPr>
+            <w:tcW w:w="1452" w:type="dxa"/>
+          </w:tcPr>
+          <w:p>
+            <w:r>
+              <w:t>Success</w:t>
+            </w:r>
+          </w:p>
+        </w:tc>
+      </w:tr>
     </w:tbl>
+    <w:p/>
+    <w:p/>
     <w:p>
+      <w:pPr>
+        <w:rPr>
+          <w:b/>
+        </w:rPr>
+      </w:pPr>
       <w:r>
-        <w:t>Works in Google Chrome, Firefox and Safari.</w:t>
+        <w:rPr>
+          <w:b/>
+        </w:rPr>
+        <w:br w:type="page"/>
       </w:r>
     </w:p>
     <w:p>
-      <w:r>
-        <w:br w:type="page"/>
-      </w:r>
       <w:r>
         <w:rPr>
           <w:b/>
@@ -13464,15 +13812,7 @@
           </w:tcPr>
           <w:p>
             <w:r>
-              <w:t xml:space="preserve">N – only shows </w:t>
-            </w:r>
-            <w:proofErr w:type="gramStart"/>
-            <w:r>
-              <w:t>the uploads</w:t>
-            </w:r>
-            <w:proofErr w:type="gramEnd"/>
-            <w:r>
-              <w:t xml:space="preserve"> of one student.</w:t>
+              <w:t>N – only shows the uploads of one student.</w:t>
             </w:r>
           </w:p>
         </w:tc>
@@ -13528,15 +13868,7 @@
           </w:tcPr>
           <w:p>
             <w:r>
-              <w:t xml:space="preserve">N – only </w:t>
-            </w:r>
-            <w:proofErr w:type="gramStart"/>
-            <w:r>
-              <w:t>students</w:t>
-            </w:r>
-            <w:proofErr w:type="gramEnd"/>
-            <w:r>
-              <w:t xml:space="preserve"> first names appear and navigation does not work.</w:t>
+              <w:t>N – only students first names appear and navigation does not work.</w:t>
             </w:r>
           </w:p>
         </w:tc>
@@ -13607,23 +13939,7 @@
     </w:p>
     <w:p>
       <w:r>
-        <w:t xml:space="preserve">Note: when trying with Samsung Tab 3, using Google chrome version: 37.0.2062.117 and OS: Android 4.2.2. On the log in page, </w:t>
-      </w:r>
-      <w:proofErr w:type="gramStart"/>
-      <w:r>
-        <w:t>the words user id and password were not being deleted when user entered details</w:t>
-      </w:r>
-      <w:proofErr w:type="gramEnd"/>
-      <w:r>
-        <w:t xml:space="preserve">, </w:t>
-      </w:r>
-      <w:proofErr w:type="gramStart"/>
-      <w:r>
-        <w:t>they were being overwritten</w:t>
-      </w:r>
-      <w:proofErr w:type="gramEnd"/>
-      <w:r>
-        <w:t>. None of the buttons on the site worked or would the navigation.</w:t>
+        <w:t>Note: when trying with Samsung Tab 3, using Google chrome version: 37.0.2062.117 and OS: Android 4.2.2. On the log in page, the words user id and password were not being deleted when user entered details, they were being overwritten. None of the buttons on the site worked or would the navigation.</w:t>
       </w:r>
     </w:p>
     <w:p>
@@ -13932,11 +14248,9 @@
             <w:tcW w:w="1985" w:type="dxa"/>
           </w:tcPr>
           <w:p>
-            <w:proofErr w:type="gramStart"/>
             <w:r>
               <w:t>dashboard.php</w:t>
             </w:r>
-            <w:proofErr w:type="gramEnd"/>
           </w:p>
         </w:tc>
         <w:tc>
@@ -15004,13 +15318,8 @@
             <w:tcW w:w="2977" w:type="dxa"/>
           </w:tcPr>
           <w:p>
-            <w:proofErr w:type="gramStart"/>
-            <w:r>
-              <w:t>A list</w:t>
-            </w:r>
-            <w:proofErr w:type="gramEnd"/>
-            <w:r>
-              <w:t xml:space="preserve"> of inactive students that have a supervisor appear.</w:t>
+            <w:r>
+              <w:t>A list of inactive students that have a supervisor appear.</w:t>
             </w:r>
           </w:p>
         </w:tc>
@@ -15437,11 +15746,9 @@
             <w:tcW w:w="1985" w:type="dxa"/>
           </w:tcPr>
           <w:p>
-            <w:proofErr w:type="gramStart"/>
             <w:r>
               <w:t>dashboard.php</w:t>
             </w:r>
-            <w:proofErr w:type="gramEnd"/>
           </w:p>
         </w:tc>
         <w:tc>
@@ -15610,15 +15917,7 @@
           </w:tcPr>
           <w:p>
             <w:r>
-              <w:t xml:space="preserve">User has the option of selecting virtual or </w:t>
-            </w:r>
-            <w:proofErr w:type="gramStart"/>
-            <w:r>
-              <w:t>face to face</w:t>
-            </w:r>
-            <w:proofErr w:type="gramEnd"/>
-            <w:r>
-              <w:t>.</w:t>
+              <w:t>User has the option of selecting virtual or face to face.</w:t>
             </w:r>
           </w:p>
         </w:tc>
@@ -16416,15 +16715,7 @@
           </w:tcPr>
           <w:p>
             <w:r>
-              <w:t xml:space="preserve">A </w:t>
-            </w:r>
-            <w:proofErr w:type="gramStart"/>
-            <w:r>
-              <w:t>non logged</w:t>
-            </w:r>
-            <w:proofErr w:type="gramEnd"/>
-            <w:r>
-              <w:t xml:space="preserve"> in user tries to access page.</w:t>
+              <w:t>A non logged in user tries to access page.</w:t>
             </w:r>
           </w:p>
         </w:tc>
@@ -16639,13 +16930,8 @@
             <w:tcW w:w="2551" w:type="dxa"/>
           </w:tcPr>
           <w:p>
-            <w:proofErr w:type="gramStart"/>
-            <w:r>
-              <w:t>Supervisor the dropdown under select</w:t>
-            </w:r>
-            <w:proofErr w:type="gramEnd"/>
-            <w:r>
-              <w:t xml:space="preserve"> a student.</w:t>
+            <w:r>
+              <w:t>Supervisor the dropdown under select a student.</w:t>
             </w:r>
           </w:p>
         </w:tc>
@@ -17130,14 +17416,12 @@
           <w:b/>
         </w:rPr>
       </w:pPr>
-      <w:proofErr w:type="gramStart"/>
       <w:r>
         <w:rPr>
           <w:b/>
         </w:rPr>
         <w:t>Works on Google Chrome, Internet explorer, Safaria and FireFox.</w:t>
       </w:r>
-      <w:proofErr w:type="gramEnd"/>
     </w:p>
     <w:p>
       <w:r>
@@ -17431,15 +17715,7 @@
           </w:tcPr>
           <w:p>
             <w:r>
-              <w:t xml:space="preserve">A </w:t>
-            </w:r>
-            <w:proofErr w:type="gramStart"/>
-            <w:r>
-              <w:t>non logged</w:t>
-            </w:r>
-            <w:proofErr w:type="gramEnd"/>
-            <w:r>
-              <w:t xml:space="preserve"> in user tries to access page.</w:t>
+              <w:t>A non logged in user tries to access page.</w:t>
             </w:r>
           </w:p>
         </w:tc>
@@ -17592,13 +17868,8 @@
             <w:tcW w:w="3144" w:type="dxa"/>
           </w:tcPr>
           <w:p>
-            <w:proofErr w:type="gramStart"/>
-            <w:r>
-              <w:t>A list of their project students/second marker students appear</w:t>
-            </w:r>
-            <w:proofErr w:type="gramEnd"/>
-            <w:r>
-              <w:t>.</w:t>
+            <w:r>
+              <w:t>A list of their project students/second marker students appear.</w:t>
             </w:r>
           </w:p>
         </w:tc>
@@ -18924,15 +19195,7 @@
           </w:tcPr>
           <w:p>
             <w:r>
-              <w:t xml:space="preserve">The </w:t>
-            </w:r>
-            <w:proofErr w:type="gramStart"/>
-            <w:r>
-              <w:t>pages tells</w:t>
-            </w:r>
-            <w:proofErr w:type="gramEnd"/>
-            <w:r>
-              <w:t xml:space="preserve"> the staff member that is has been uploaded.</w:t>
+              <w:t>The pages tells the staff member that is has been uploaded.</w:t>
             </w:r>
           </w:p>
         </w:tc>
@@ -19135,15 +19398,7 @@
           </w:tcPr>
           <w:p>
             <w:r>
-              <w:t xml:space="preserve">The page </w:t>
-            </w:r>
-            <w:proofErr w:type="gramStart"/>
-            <w:r>
-              <w:t>changes to that student’s uploads</w:t>
-            </w:r>
-            <w:proofErr w:type="gramEnd"/>
-            <w:r>
-              <w:t>.</w:t>
+              <w:t>The page changes to that student’s uploads.</w:t>
             </w:r>
           </w:p>
         </w:tc>
@@ -19566,15 +19821,7 @@
           </w:tcPr>
           <w:p>
             <w:r>
-              <w:t xml:space="preserve">A </w:t>
-            </w:r>
-            <w:proofErr w:type="gramStart"/>
-            <w:r>
-              <w:t>non logged</w:t>
-            </w:r>
-            <w:proofErr w:type="gramEnd"/>
-            <w:r>
-              <w:t xml:space="preserve"> in user tries to access page.</w:t>
+              <w:t>A non logged in user tries to access page.</w:t>
             </w:r>
           </w:p>
         </w:tc>
@@ -19800,15 +20047,7 @@
           </w:tcPr>
           <w:p>
             <w:r>
-              <w:t xml:space="preserve">The meeting status is changed to </w:t>
-            </w:r>
-            <w:proofErr w:type="gramStart"/>
-            <w:r>
-              <w:t>declined</w:t>
-            </w:r>
-            <w:proofErr w:type="gramEnd"/>
-            <w:r>
-              <w:t xml:space="preserve"> and the message is logged underneath, an email is sent informing the student. </w:t>
+              <w:t xml:space="preserve">The meeting status is changed to declined and the message is logged underneath, an email is sent informing the student. </w:t>
             </w:r>
           </w:p>
         </w:tc>
@@ -20139,14 +20378,12 @@
           <w:b/>
         </w:rPr>
       </w:pPr>
-      <w:proofErr w:type="gramStart"/>
       <w:r>
         <w:rPr>
           <w:b/>
         </w:rPr>
         <w:t>Works on Google Chrome, Internet explorer, Safaria and FireFox.</w:t>
       </w:r>
-      <w:proofErr w:type="gramEnd"/>
     </w:p>
     <w:p>
       <w:r>
@@ -20194,15 +20431,7 @@
     </w:p>
     <w:p>
       <w:r>
-        <w:t xml:space="preserve">Files have been uploaded by the </w:t>
-      </w:r>
-      <w:proofErr w:type="gramStart"/>
-      <w:r>
-        <w:t>students</w:t>
-      </w:r>
-      <w:proofErr w:type="gramEnd"/>
-      <w:r>
-        <w:t xml:space="preserve"> supervisor/second marker.</w:t>
+        <w:t>Files have been uploaded by the students supervisor/second marker.</w:t>
       </w:r>
     </w:p>
     <w:p/>
@@ -20463,11 +20692,9 @@
             <w:tcW w:w="1985" w:type="dxa"/>
           </w:tcPr>
           <w:p>
-            <w:proofErr w:type="gramStart"/>
             <w:r>
               <w:t>dashboard.php</w:t>
             </w:r>
-            <w:proofErr w:type="gramEnd"/>
           </w:p>
         </w:tc>
         <w:tc>

</xml_diff>

<commit_message>
New completed andrews test plans
New completed andrews test plans
</commit_message>
<xml_diff>
--- a/QA/andrews test plans.docx
+++ b/QA/andrews test plans.docx
@@ -12561,6 +12561,12 @@
           <w:b/>
         </w:rPr>
       </w:pPr>
+      <w:r>
+        <w:rPr>
+          <w:b/>
+        </w:rPr>
+        <w:t xml:space="preserve">Note: old document was lost so had to be retested. </w:t>
+      </w:r>
       <w:r>
         <w:rPr>
           <w:b/>

</xml_diff>

<commit_message>
Completed andrews test plans
Completed andrews test plans
</commit_message>
<xml_diff>
--- a/QA/andrews test plans.docx
+++ b/QA/andrews test plans.docx
@@ -11749,19 +11749,31 @@
           <w:tcPr>
             <w:tcW w:w="2668" w:type="dxa"/>
           </w:tcPr>
-          <w:p/>
-        </w:tc>
-        <w:tc>
-          <w:tcPr>
-            <w:tcW w:w="1701" w:type="dxa"/>
-          </w:tcPr>
-          <w:p/>
+          <w:p>
+            <w:r>
+              <w:t>OK</w:t>
+            </w:r>
+          </w:p>
+        </w:tc>
+        <w:tc>
+          <w:tcPr>
+            <w:tcW w:w="1701" w:type="dxa"/>
+          </w:tcPr>
+          <w:p>
+            <w:r>
+              <w:t>29/03/2015</w:t>
+            </w:r>
+          </w:p>
         </w:tc>
         <w:tc>
           <w:tcPr>
             <w:tcW w:w="1452" w:type="dxa"/>
           </w:tcPr>
-          <w:p/>
+          <w:p>
+            <w:r>
+              <w:t>Success</w:t>
+            </w:r>
+          </w:p>
         </w:tc>
       </w:tr>
       <w:tr>
@@ -12477,7 +12489,11 @@
           <w:tcPr>
             <w:tcW w:w="1452" w:type="dxa"/>
           </w:tcPr>
-          <w:p/>
+          <w:p>
+            <w:r>
+              <w:t>Success</w:t>
+            </w:r>
+          </w:p>
         </w:tc>
       </w:tr>
       <w:tr>

</xml_diff>

<commit_message>
UPDATED andrew test plans and US19 Staff can view dashboard
Updated version of andrews test plans and US19 Staff can view dashboard
completed
</commit_message>
<xml_diff>
--- a/QA/andrews test plans.docx
+++ b/QA/andrews test plans.docx
@@ -5828,6 +5828,9 @@
         <w:t xml:space="preserve">Test: </w:t>
       </w:r>
       <w:r>
+        <w:t xml:space="preserve">US18 </w:t>
+      </w:r>
+      <w:r>
         <w:t>Student can submit a message to supervisor</w:t>
       </w:r>
     </w:p>
@@ -6949,6 +6952,9 @@
           <w:b/>
         </w:rPr>
         <w:t xml:space="preserve">Test: </w:t>
+      </w:r>
+      <w:r>
+        <w:t xml:space="preserve">US18 </w:t>
       </w:r>
       <w:r>
         <w:t>Student can submit a blog to the system.</w:t>
@@ -7888,6 +7894,9 @@
         <w:t xml:space="preserve">Test: </w:t>
       </w:r>
       <w:r>
+        <w:t xml:space="preserve">US18 </w:t>
+      </w:r>
+      <w:r>
         <w:t>Student can upload a file to the system.</w:t>
       </w:r>
     </w:p>
@@ -8812,7 +8821,1198 @@
         <w:t xml:space="preserve">Test: </w:t>
       </w:r>
       <w:r>
-        <w:t>US19 Supervisors can message students.</w:t>
+        <w:t>US19 Supervisors can view dashboard</w:t>
+      </w:r>
+    </w:p>
+    <w:p>
+      <w:r>
+        <w:rPr>
+          <w:b/>
+        </w:rPr>
+        <w:t xml:space="preserve">Description: </w:t>
+      </w:r>
+      <w:r>
+        <w:t>This test will attempt to simulate a member of staff viewing their dashboards.</w:t>
+      </w:r>
+    </w:p>
+    <w:p>
+      <w:pPr>
+        <w:rPr>
+          <w:b/>
+        </w:rPr>
+      </w:pPr>
+      <w:r>
+        <w:rPr>
+          <w:b/>
+        </w:rPr>
+        <w:t>System requirements:</w:t>
+      </w:r>
+    </w:p>
+    <w:p>
+      <w:r>
+        <w:t>Supervisor is logged in.</w:t>
+      </w:r>
+    </w:p>
+    <w:p/>
+    <w:tbl>
+      <w:tblPr>
+        <w:tblW w:w="14601" w:type="dxa"/>
+        <w:tblInd w:w="108" w:type="dxa"/>
+        <w:tblBorders>
+          <w:top w:val="single" w:sz="4" w:space="0" w:color="auto"/>
+          <w:left w:val="single" w:sz="4" w:space="0" w:color="auto"/>
+          <w:bottom w:val="single" w:sz="4" w:space="0" w:color="auto"/>
+          <w:right w:val="single" w:sz="4" w:space="0" w:color="auto"/>
+          <w:insideH w:val="single" w:sz="4" w:space="0" w:color="auto"/>
+          <w:insideV w:val="single" w:sz="4" w:space="0" w:color="auto"/>
+        </w:tblBorders>
+        <w:tblLayout w:type="fixed"/>
+        <w:tblLook w:val="0000"/>
+      </w:tblPr>
+      <w:tblGrid>
+        <w:gridCol w:w="709"/>
+        <w:gridCol w:w="1985"/>
+        <w:gridCol w:w="2976"/>
+        <w:gridCol w:w="2977"/>
+        <w:gridCol w:w="2268"/>
+        <w:gridCol w:w="1701"/>
+        <w:gridCol w:w="1985"/>
+      </w:tblGrid>
+      <w:tr>
+        <w:trPr>
+          <w:trHeight w:val="421"/>
+        </w:trPr>
+        <w:tc>
+          <w:tcPr>
+            <w:tcW w:w="709" w:type="dxa"/>
+          </w:tcPr>
+          <w:p>
+            <w:pPr>
+              <w:rPr>
+                <w:b/>
+              </w:rPr>
+            </w:pPr>
+            <w:r>
+              <w:rPr>
+                <w:b/>
+              </w:rPr>
+              <w:t>Test No.</w:t>
+            </w:r>
+          </w:p>
+        </w:tc>
+        <w:tc>
+          <w:tcPr>
+            <w:tcW w:w="1985" w:type="dxa"/>
+          </w:tcPr>
+          <w:p>
+            <w:pPr>
+              <w:rPr>
+                <w:b/>
+              </w:rPr>
+            </w:pPr>
+            <w:r>
+              <w:rPr>
+                <w:b/>
+              </w:rPr>
+              <w:t>Page</w:t>
+            </w:r>
+          </w:p>
+          <w:p/>
+        </w:tc>
+        <w:tc>
+          <w:tcPr>
+            <w:tcW w:w="2976" w:type="dxa"/>
+          </w:tcPr>
+          <w:p>
+            <w:pPr>
+              <w:rPr>
+                <w:b/>
+              </w:rPr>
+            </w:pPr>
+            <w:r>
+              <w:rPr>
+                <w:b/>
+              </w:rPr>
+              <w:t>Action</w:t>
+            </w:r>
+          </w:p>
+          <w:p/>
+        </w:tc>
+        <w:tc>
+          <w:tcPr>
+            <w:tcW w:w="2977" w:type="dxa"/>
+          </w:tcPr>
+          <w:p>
+            <w:pPr>
+              <w:rPr>
+                <w:b/>
+              </w:rPr>
+            </w:pPr>
+            <w:r>
+              <w:rPr>
+                <w:b/>
+              </w:rPr>
+              <w:t>Expected Result</w:t>
+            </w:r>
+          </w:p>
+          <w:p/>
+        </w:tc>
+        <w:tc>
+          <w:tcPr>
+            <w:tcW w:w="2268" w:type="dxa"/>
+          </w:tcPr>
+          <w:p>
+            <w:pPr>
+              <w:rPr>
+                <w:b/>
+              </w:rPr>
+            </w:pPr>
+            <w:r>
+              <w:rPr>
+                <w:b/>
+              </w:rPr>
+              <w:t>Actual Result</w:t>
+            </w:r>
+          </w:p>
+          <w:p/>
+        </w:tc>
+        <w:tc>
+          <w:tcPr>
+            <w:tcW w:w="1701" w:type="dxa"/>
+          </w:tcPr>
+          <w:p>
+            <w:pPr>
+              <w:rPr>
+                <w:b/>
+              </w:rPr>
+            </w:pPr>
+            <w:r>
+              <w:rPr>
+                <w:b/>
+              </w:rPr>
+              <w:t>Date Tested</w:t>
+            </w:r>
+          </w:p>
+        </w:tc>
+        <w:tc>
+          <w:tcPr>
+            <w:tcW w:w="1985" w:type="dxa"/>
+          </w:tcPr>
+          <w:p>
+            <w:pPr>
+              <w:rPr>
+                <w:b/>
+              </w:rPr>
+            </w:pPr>
+            <w:r>
+              <w:rPr>
+                <w:b/>
+              </w:rPr>
+              <w:t>Success/Failure</w:t>
+            </w:r>
+          </w:p>
+          <w:p/>
+        </w:tc>
+      </w:tr>
+      <w:tr>
+        <w:trPr>
+          <w:trHeight w:val="420"/>
+        </w:trPr>
+        <w:tc>
+          <w:tcPr>
+            <w:tcW w:w="709" w:type="dxa"/>
+          </w:tcPr>
+          <w:p>
+            <w:r>
+              <w:t>1</w:t>
+            </w:r>
+          </w:p>
+        </w:tc>
+        <w:tc>
+          <w:tcPr>
+            <w:tcW w:w="1985" w:type="dxa"/>
+          </w:tcPr>
+          <w:p>
+            <w:r>
+              <w:t>Login.php</w:t>
+            </w:r>
+          </w:p>
+        </w:tc>
+        <w:tc>
+          <w:tcPr>
+            <w:tcW w:w="2976" w:type="dxa"/>
+          </w:tcPr>
+          <w:p>
+            <w:r>
+              <w:t>E</w:t>
+            </w:r>
+            <w:r>
+              <w:t>ntered username and password and clicked log in.</w:t>
+            </w:r>
+          </w:p>
+        </w:tc>
+        <w:tc>
+          <w:tcPr>
+            <w:tcW w:w="2977" w:type="dxa"/>
+          </w:tcPr>
+          <w:p>
+            <w:r>
+              <w:t>Taken to supervisor Dashboard</w:t>
+            </w:r>
+          </w:p>
+        </w:tc>
+        <w:tc>
+          <w:tcPr>
+            <w:tcW w:w="2268" w:type="dxa"/>
+          </w:tcPr>
+          <w:p>
+            <w:r>
+              <w:t>OK</w:t>
+            </w:r>
+          </w:p>
+        </w:tc>
+        <w:tc>
+          <w:tcPr>
+            <w:tcW w:w="1701" w:type="dxa"/>
+          </w:tcPr>
+          <w:p>
+            <w:r>
+              <w:t>29/03/2015</w:t>
+            </w:r>
+          </w:p>
+        </w:tc>
+        <w:tc>
+          <w:tcPr>
+            <w:tcW w:w="1985" w:type="dxa"/>
+          </w:tcPr>
+          <w:p>
+            <w:r>
+              <w:t>Success</w:t>
+            </w:r>
+          </w:p>
+        </w:tc>
+      </w:tr>
+      <w:tr>
+        <w:trPr>
+          <w:trHeight w:val="428"/>
+        </w:trPr>
+        <w:tc>
+          <w:tcPr>
+            <w:tcW w:w="709" w:type="dxa"/>
+          </w:tcPr>
+          <w:p>
+            <w:r>
+              <w:t>2</w:t>
+            </w:r>
+          </w:p>
+        </w:tc>
+        <w:tc>
+          <w:tcPr>
+            <w:tcW w:w="1985" w:type="dxa"/>
+          </w:tcPr>
+          <w:p>
+            <w:r>
+              <w:t>dashboard.php</w:t>
+            </w:r>
+          </w:p>
+        </w:tc>
+        <w:tc>
+          <w:tcPr>
+            <w:tcW w:w="2976" w:type="dxa"/>
+          </w:tcPr>
+          <w:p>
+            <w:r>
+              <w:t>Supervisor looks under meeting summary.</w:t>
+            </w:r>
+          </w:p>
+        </w:tc>
+        <w:tc>
+          <w:tcPr>
+            <w:tcW w:w="2977" w:type="dxa"/>
+          </w:tcPr>
+          <w:p>
+            <w:r>
+              <w:t>The number of meetings that the supervisor has had requested/ held appear.</w:t>
+            </w:r>
+          </w:p>
+        </w:tc>
+        <w:tc>
+          <w:tcPr>
+            <w:tcW w:w="2268" w:type="dxa"/>
+          </w:tcPr>
+          <w:p>
+            <w:r>
+              <w:t>OK</w:t>
+            </w:r>
+          </w:p>
+        </w:tc>
+        <w:tc>
+          <w:tcPr>
+            <w:tcW w:w="1701" w:type="dxa"/>
+          </w:tcPr>
+          <w:p>
+            <w:r>
+              <w:t>29/03/2015</w:t>
+            </w:r>
+          </w:p>
+        </w:tc>
+        <w:tc>
+          <w:tcPr>
+            <w:tcW w:w="1985" w:type="dxa"/>
+          </w:tcPr>
+          <w:p>
+            <w:r>
+              <w:t>Success</w:t>
+            </w:r>
+          </w:p>
+        </w:tc>
+      </w:tr>
+      <w:tr>
+        <w:trPr>
+          <w:trHeight w:val="428"/>
+        </w:trPr>
+        <w:tc>
+          <w:tcPr>
+            <w:tcW w:w="709" w:type="dxa"/>
+          </w:tcPr>
+          <w:p>
+            <w:r>
+              <w:t>3</w:t>
+            </w:r>
+          </w:p>
+        </w:tc>
+        <w:tc>
+          <w:tcPr>
+            <w:tcW w:w="1985" w:type="dxa"/>
+          </w:tcPr>
+          <w:p>
+            <w:r>
+              <w:t>Dashboard.php</w:t>
+            </w:r>
+          </w:p>
+        </w:tc>
+        <w:tc>
+          <w:tcPr>
+            <w:tcW w:w="2976" w:type="dxa"/>
+          </w:tcPr>
+          <w:p>
+            <w:r>
+              <w:t>Supervisor looks under message summary.</w:t>
+            </w:r>
+          </w:p>
+        </w:tc>
+        <w:tc>
+          <w:tcPr>
+            <w:tcW w:w="2977" w:type="dxa"/>
+          </w:tcPr>
+          <w:p>
+            <w:r>
+              <w:t>The number of messages sent and received appear.</w:t>
+            </w:r>
+          </w:p>
+        </w:tc>
+        <w:tc>
+          <w:tcPr>
+            <w:tcW w:w="2268" w:type="dxa"/>
+          </w:tcPr>
+          <w:p>
+            <w:r>
+              <w:t>OK</w:t>
+            </w:r>
+          </w:p>
+        </w:tc>
+        <w:tc>
+          <w:tcPr>
+            <w:tcW w:w="1701" w:type="dxa"/>
+          </w:tcPr>
+          <w:p>
+            <w:r>
+              <w:t>29/03/2015</w:t>
+            </w:r>
+          </w:p>
+        </w:tc>
+        <w:tc>
+          <w:tcPr>
+            <w:tcW w:w="1985" w:type="dxa"/>
+          </w:tcPr>
+          <w:p>
+            <w:r>
+              <w:t>Success</w:t>
+            </w:r>
+          </w:p>
+        </w:tc>
+      </w:tr>
+      <w:tr>
+        <w:trPr>
+          <w:trHeight w:val="428"/>
+        </w:trPr>
+        <w:tc>
+          <w:tcPr>
+            <w:tcW w:w="709" w:type="dxa"/>
+          </w:tcPr>
+          <w:p>
+            <w:r>
+              <w:t>4</w:t>
+            </w:r>
+          </w:p>
+        </w:tc>
+        <w:tc>
+          <w:tcPr>
+            <w:tcW w:w="1985" w:type="dxa"/>
+          </w:tcPr>
+          <w:p>
+            <w:r>
+              <w:t>Dashboard.php</w:t>
+            </w:r>
+          </w:p>
+        </w:tc>
+        <w:tc>
+          <w:tcPr>
+            <w:tcW w:w="2976" w:type="dxa"/>
+          </w:tcPr>
+          <w:p>
+            <w:r>
+              <w:t>Supervisor looks under ‘your project students’</w:t>
+            </w:r>
+          </w:p>
+        </w:tc>
+        <w:tc>
+          <w:tcPr>
+            <w:tcW w:w="2977" w:type="dxa"/>
+          </w:tcPr>
+          <w:p>
+            <w:r>
+              <w:t>All of that staff members project students appear.</w:t>
+            </w:r>
+          </w:p>
+        </w:tc>
+        <w:tc>
+          <w:tcPr>
+            <w:tcW w:w="2268" w:type="dxa"/>
+          </w:tcPr>
+          <w:p>
+            <w:r>
+              <w:t>OK</w:t>
+            </w:r>
+          </w:p>
+        </w:tc>
+        <w:tc>
+          <w:tcPr>
+            <w:tcW w:w="1701" w:type="dxa"/>
+          </w:tcPr>
+          <w:p>
+            <w:r>
+              <w:t>29/03/2015</w:t>
+            </w:r>
+          </w:p>
+        </w:tc>
+        <w:tc>
+          <w:tcPr>
+            <w:tcW w:w="1985" w:type="dxa"/>
+          </w:tcPr>
+          <w:p>
+            <w:r>
+              <w:t>Success</w:t>
+            </w:r>
+          </w:p>
+        </w:tc>
+      </w:tr>
+      <w:tr>
+        <w:trPr>
+          <w:trHeight w:val="428"/>
+        </w:trPr>
+        <w:tc>
+          <w:tcPr>
+            <w:tcW w:w="709" w:type="dxa"/>
+          </w:tcPr>
+          <w:p>
+            <w:r>
+              <w:t>5</w:t>
+            </w:r>
+          </w:p>
+        </w:tc>
+        <w:tc>
+          <w:tcPr>
+            <w:tcW w:w="1985" w:type="dxa"/>
+          </w:tcPr>
+          <w:p>
+            <w:r>
+              <w:t>Dashboard.php</w:t>
+            </w:r>
+          </w:p>
+        </w:tc>
+        <w:tc>
+          <w:tcPr>
+            <w:tcW w:w="2976" w:type="dxa"/>
+          </w:tcPr>
+          <w:p>
+            <w:r>
+              <w:t>Supervisor looked under ‘esupervision Dashboard’</w:t>
+            </w:r>
+          </w:p>
+        </w:tc>
+        <w:tc>
+          <w:tcPr>
+            <w:tcW w:w="2977" w:type="dxa"/>
+          </w:tcPr>
+          <w:p>
+            <w:r>
+              <w:t>That staff members username and full name are written</w:t>
+            </w:r>
+          </w:p>
+        </w:tc>
+        <w:tc>
+          <w:tcPr>
+            <w:tcW w:w="2268" w:type="dxa"/>
+          </w:tcPr>
+          <w:p>
+            <w:r>
+              <w:t>OK</w:t>
+            </w:r>
+          </w:p>
+        </w:tc>
+        <w:tc>
+          <w:tcPr>
+            <w:tcW w:w="1701" w:type="dxa"/>
+          </w:tcPr>
+          <w:p>
+            <w:r>
+              <w:t>29/03/2015</w:t>
+            </w:r>
+          </w:p>
+        </w:tc>
+        <w:tc>
+          <w:tcPr>
+            <w:tcW w:w="1985" w:type="dxa"/>
+          </w:tcPr>
+          <w:p>
+            <w:r>
+              <w:t>Success</w:t>
+            </w:r>
+          </w:p>
+        </w:tc>
+      </w:tr>
+      <w:tr>
+        <w:trPr>
+          <w:trHeight w:val="428"/>
+        </w:trPr>
+        <w:tc>
+          <w:tcPr>
+            <w:tcW w:w="709" w:type="dxa"/>
+          </w:tcPr>
+          <w:p>
+            <w:r>
+              <w:t>6</w:t>
+            </w:r>
+          </w:p>
+        </w:tc>
+        <w:tc>
+          <w:tcPr>
+            <w:tcW w:w="1985" w:type="dxa"/>
+          </w:tcPr>
+          <w:p>
+            <w:r>
+              <w:t>Dashboard.php</w:t>
+            </w:r>
+          </w:p>
+        </w:tc>
+        <w:tc>
+          <w:tcPr>
+            <w:tcW w:w="2976" w:type="dxa"/>
+          </w:tcPr>
+          <w:p>
+            <w:r>
+              <w:t>Supervisor clicks on meetings.</w:t>
+            </w:r>
+          </w:p>
+        </w:tc>
+        <w:tc>
+          <w:tcPr>
+            <w:tcW w:w="2977" w:type="dxa"/>
+          </w:tcPr>
+          <w:p>
+            <w:r>
+              <w:t>They are taken to the meetings page.</w:t>
+            </w:r>
+          </w:p>
+        </w:tc>
+        <w:tc>
+          <w:tcPr>
+            <w:tcW w:w="2268" w:type="dxa"/>
+          </w:tcPr>
+          <w:p>
+            <w:r>
+              <w:t>OK</w:t>
+            </w:r>
+          </w:p>
+        </w:tc>
+        <w:tc>
+          <w:tcPr>
+            <w:tcW w:w="1701" w:type="dxa"/>
+          </w:tcPr>
+          <w:p>
+            <w:r>
+              <w:t>29/03/2015</w:t>
+            </w:r>
+          </w:p>
+        </w:tc>
+        <w:tc>
+          <w:tcPr>
+            <w:tcW w:w="1985" w:type="dxa"/>
+          </w:tcPr>
+          <w:p>
+            <w:r>
+              <w:t>Success</w:t>
+            </w:r>
+          </w:p>
+        </w:tc>
+      </w:tr>
+      <w:tr>
+        <w:trPr>
+          <w:trHeight w:val="428"/>
+        </w:trPr>
+        <w:tc>
+          <w:tcPr>
+            <w:tcW w:w="709" w:type="dxa"/>
+          </w:tcPr>
+          <w:p>
+            <w:r>
+              <w:t>7</w:t>
+            </w:r>
+          </w:p>
+        </w:tc>
+        <w:tc>
+          <w:tcPr>
+            <w:tcW w:w="1985" w:type="dxa"/>
+          </w:tcPr>
+          <w:p>
+            <w:r>
+              <w:t>Dashboard.php</w:t>
+            </w:r>
+          </w:p>
+        </w:tc>
+        <w:tc>
+          <w:tcPr>
+            <w:tcW w:w="2976" w:type="dxa"/>
+          </w:tcPr>
+          <w:p>
+            <w:r>
+              <w:t>Supervisor clicks on messages.</w:t>
+            </w:r>
+          </w:p>
+        </w:tc>
+        <w:tc>
+          <w:tcPr>
+            <w:tcW w:w="2977" w:type="dxa"/>
+          </w:tcPr>
+          <w:p>
+            <w:r>
+              <w:t>They are taken to the messages page.</w:t>
+            </w:r>
+          </w:p>
+        </w:tc>
+        <w:tc>
+          <w:tcPr>
+            <w:tcW w:w="2268" w:type="dxa"/>
+          </w:tcPr>
+          <w:p>
+            <w:r>
+              <w:t>OK</w:t>
+            </w:r>
+          </w:p>
+        </w:tc>
+        <w:tc>
+          <w:tcPr>
+            <w:tcW w:w="1701" w:type="dxa"/>
+          </w:tcPr>
+          <w:p>
+            <w:r>
+              <w:t>29/03/2015</w:t>
+            </w:r>
+          </w:p>
+        </w:tc>
+        <w:tc>
+          <w:tcPr>
+            <w:tcW w:w="1985" w:type="dxa"/>
+          </w:tcPr>
+          <w:p>
+            <w:r>
+              <w:t>Success</w:t>
+            </w:r>
+          </w:p>
+        </w:tc>
+      </w:tr>
+      <w:tr>
+        <w:trPr>
+          <w:trHeight w:val="428"/>
+        </w:trPr>
+        <w:tc>
+          <w:tcPr>
+            <w:tcW w:w="709" w:type="dxa"/>
+          </w:tcPr>
+          <w:p>
+            <w:r>
+              <w:t>8</w:t>
+            </w:r>
+          </w:p>
+        </w:tc>
+        <w:tc>
+          <w:tcPr>
+            <w:tcW w:w="1985" w:type="dxa"/>
+          </w:tcPr>
+          <w:p>
+            <w:r>
+              <w:t>Dashboard.php</w:t>
+            </w:r>
+          </w:p>
+        </w:tc>
+        <w:tc>
+          <w:tcPr>
+            <w:tcW w:w="2976" w:type="dxa"/>
+          </w:tcPr>
+          <w:p>
+            <w:r>
+              <w:t>Supervisor clicks on blog.</w:t>
+            </w:r>
+          </w:p>
+        </w:tc>
+        <w:tc>
+          <w:tcPr>
+            <w:tcW w:w="2977" w:type="dxa"/>
+          </w:tcPr>
+          <w:p>
+            <w:r>
+              <w:t>They are taken to the blogs page.</w:t>
+            </w:r>
+          </w:p>
+        </w:tc>
+        <w:tc>
+          <w:tcPr>
+            <w:tcW w:w="2268" w:type="dxa"/>
+          </w:tcPr>
+          <w:p>
+            <w:r>
+              <w:t>OK</w:t>
+            </w:r>
+          </w:p>
+        </w:tc>
+        <w:tc>
+          <w:tcPr>
+            <w:tcW w:w="1701" w:type="dxa"/>
+          </w:tcPr>
+          <w:p>
+            <w:r>
+              <w:t>29/03/2015</w:t>
+            </w:r>
+          </w:p>
+        </w:tc>
+        <w:tc>
+          <w:tcPr>
+            <w:tcW w:w="1985" w:type="dxa"/>
+          </w:tcPr>
+          <w:p>
+            <w:r>
+              <w:t>Success</w:t>
+            </w:r>
+          </w:p>
+        </w:tc>
+      </w:tr>
+      <w:tr>
+        <w:trPr>
+          <w:trHeight w:val="428"/>
+        </w:trPr>
+        <w:tc>
+          <w:tcPr>
+            <w:tcW w:w="709" w:type="dxa"/>
+          </w:tcPr>
+          <w:p>
+            <w:r>
+              <w:t>9</w:t>
+            </w:r>
+          </w:p>
+        </w:tc>
+        <w:tc>
+          <w:tcPr>
+            <w:tcW w:w="1985" w:type="dxa"/>
+          </w:tcPr>
+          <w:p>
+            <w:r>
+              <w:t>Dashboard.php</w:t>
+            </w:r>
+          </w:p>
+        </w:tc>
+        <w:tc>
+          <w:tcPr>
+            <w:tcW w:w="2976" w:type="dxa"/>
+          </w:tcPr>
+          <w:p>
+            <w:r>
+              <w:t>Supervisor clicks on project uploads.</w:t>
+            </w:r>
+          </w:p>
+        </w:tc>
+        <w:tc>
+          <w:tcPr>
+            <w:tcW w:w="2977" w:type="dxa"/>
+          </w:tcPr>
+          <w:p>
+            <w:r>
+              <w:t>They are taken to the project uploads place.</w:t>
+            </w:r>
+          </w:p>
+        </w:tc>
+        <w:tc>
+          <w:tcPr>
+            <w:tcW w:w="2268" w:type="dxa"/>
+          </w:tcPr>
+          <w:p>
+            <w:r>
+              <w:t>OK</w:t>
+            </w:r>
+          </w:p>
+        </w:tc>
+        <w:tc>
+          <w:tcPr>
+            <w:tcW w:w="1701" w:type="dxa"/>
+          </w:tcPr>
+          <w:p>
+            <w:r>
+              <w:t>29/03/2015</w:t>
+            </w:r>
+          </w:p>
+        </w:tc>
+        <w:tc>
+          <w:tcPr>
+            <w:tcW w:w="1985" w:type="dxa"/>
+          </w:tcPr>
+          <w:p>
+            <w:r>
+              <w:t>Success</w:t>
+            </w:r>
+          </w:p>
+        </w:tc>
+      </w:tr>
+      <w:tr>
+        <w:trPr>
+          <w:trHeight w:val="428"/>
+        </w:trPr>
+        <w:tc>
+          <w:tcPr>
+            <w:tcW w:w="709" w:type="dxa"/>
+          </w:tcPr>
+          <w:p>
+            <w:r>
+              <w:t>10</w:t>
+            </w:r>
+          </w:p>
+        </w:tc>
+        <w:tc>
+          <w:tcPr>
+            <w:tcW w:w="1985" w:type="dxa"/>
+          </w:tcPr>
+          <w:p>
+            <w:r>
+              <w:t>Dashboard.php</w:t>
+            </w:r>
+          </w:p>
+        </w:tc>
+        <w:tc>
+          <w:tcPr>
+            <w:tcW w:w="2976" w:type="dxa"/>
+          </w:tcPr>
+          <w:p>
+            <w:r>
+              <w:t>Supervisor clicks on allocation search.</w:t>
+            </w:r>
+          </w:p>
+        </w:tc>
+        <w:tc>
+          <w:tcPr>
+            <w:tcW w:w="2977" w:type="dxa"/>
+          </w:tcPr>
+          <w:p>
+            <w:r>
+              <w:t>They are taken to the allocation search page.</w:t>
+            </w:r>
+          </w:p>
+        </w:tc>
+        <w:tc>
+          <w:tcPr>
+            <w:tcW w:w="2268" w:type="dxa"/>
+          </w:tcPr>
+          <w:p>
+            <w:r>
+              <w:t>OK</w:t>
+            </w:r>
+          </w:p>
+        </w:tc>
+        <w:tc>
+          <w:tcPr>
+            <w:tcW w:w="1701" w:type="dxa"/>
+          </w:tcPr>
+          <w:p>
+            <w:r>
+              <w:t>29/03/2015</w:t>
+            </w:r>
+          </w:p>
+        </w:tc>
+        <w:tc>
+          <w:tcPr>
+            <w:tcW w:w="1985" w:type="dxa"/>
+          </w:tcPr>
+          <w:p>
+            <w:r>
+              <w:t>Success</w:t>
+            </w:r>
+          </w:p>
+        </w:tc>
+      </w:tr>
+      <w:tr>
+        <w:trPr>
+          <w:trHeight w:val="428"/>
+        </w:trPr>
+        <w:tc>
+          <w:tcPr>
+            <w:tcW w:w="709" w:type="dxa"/>
+          </w:tcPr>
+          <w:p>
+            <w:r>
+              <w:t>11</w:t>
+            </w:r>
+          </w:p>
+        </w:tc>
+        <w:tc>
+          <w:tcPr>
+            <w:tcW w:w="1985" w:type="dxa"/>
+          </w:tcPr>
+          <w:p>
+            <w:r>
+              <w:t>Dashboard.php</w:t>
+            </w:r>
+          </w:p>
+        </w:tc>
+        <w:tc>
+          <w:tcPr>
+            <w:tcW w:w="2976" w:type="dxa"/>
+          </w:tcPr>
+          <w:p>
+            <w:r>
+              <w:t>Supervisor clicks on view dashboards.</w:t>
+            </w:r>
+          </w:p>
+        </w:tc>
+        <w:tc>
+          <w:tcPr>
+            <w:tcW w:w="2977" w:type="dxa"/>
+          </w:tcPr>
+          <w:p>
+            <w:r>
+              <w:t>They are taken to the dashboards page.</w:t>
+            </w:r>
+          </w:p>
+        </w:tc>
+        <w:tc>
+          <w:tcPr>
+            <w:tcW w:w="2268" w:type="dxa"/>
+          </w:tcPr>
+          <w:p>
+            <w:r>
+              <w:t>OK</w:t>
+            </w:r>
+          </w:p>
+        </w:tc>
+        <w:tc>
+          <w:tcPr>
+            <w:tcW w:w="1701" w:type="dxa"/>
+          </w:tcPr>
+          <w:p>
+            <w:r>
+              <w:t>29/03/2015</w:t>
+            </w:r>
+          </w:p>
+        </w:tc>
+        <w:tc>
+          <w:tcPr>
+            <w:tcW w:w="1985" w:type="dxa"/>
+          </w:tcPr>
+          <w:p>
+            <w:r>
+              <w:t>Success</w:t>
+            </w:r>
+          </w:p>
+        </w:tc>
+      </w:tr>
+      <w:tr>
+        <w:trPr>
+          <w:trHeight w:val="428"/>
+        </w:trPr>
+        <w:tc>
+          <w:tcPr>
+            <w:tcW w:w="709" w:type="dxa"/>
+          </w:tcPr>
+          <w:p>
+            <w:r>
+              <w:t>12</w:t>
+            </w:r>
+          </w:p>
+        </w:tc>
+        <w:tc>
+          <w:tcPr>
+            <w:tcW w:w="1985" w:type="dxa"/>
+          </w:tcPr>
+          <w:p>
+            <w:r>
+              <w:t>Dashboard.php</w:t>
+            </w:r>
+          </w:p>
+        </w:tc>
+        <w:tc>
+          <w:tcPr>
+            <w:tcW w:w="2976" w:type="dxa"/>
+          </w:tcPr>
+          <w:p>
+            <w:r>
+              <w:t>Supervisor clicks on reports.</w:t>
+            </w:r>
+          </w:p>
+        </w:tc>
+        <w:tc>
+          <w:tcPr>
+            <w:tcW w:w="2977" w:type="dxa"/>
+          </w:tcPr>
+          <w:p>
+            <w:r>
+              <w:t>They are taken to the reports page.</w:t>
+            </w:r>
+          </w:p>
+        </w:tc>
+        <w:tc>
+          <w:tcPr>
+            <w:tcW w:w="2268" w:type="dxa"/>
+          </w:tcPr>
+          <w:p>
+            <w:r>
+              <w:t>OK</w:t>
+            </w:r>
+          </w:p>
+        </w:tc>
+        <w:tc>
+          <w:tcPr>
+            <w:tcW w:w="1701" w:type="dxa"/>
+          </w:tcPr>
+          <w:p>
+            <w:r>
+              <w:t>29/03/2015</w:t>
+            </w:r>
+          </w:p>
+        </w:tc>
+        <w:tc>
+          <w:tcPr>
+            <w:tcW w:w="1985" w:type="dxa"/>
+          </w:tcPr>
+          <w:p>
+            <w:r>
+              <w:t>Success</w:t>
+            </w:r>
+          </w:p>
+        </w:tc>
+      </w:tr>
+      <w:tr>
+        <w:trPr>
+          <w:trHeight w:val="428"/>
+        </w:trPr>
+        <w:tc>
+          <w:tcPr>
+            <w:tcW w:w="709" w:type="dxa"/>
+          </w:tcPr>
+          <w:p>
+            <w:r>
+              <w:t>13</w:t>
+            </w:r>
+          </w:p>
+        </w:tc>
+        <w:tc>
+          <w:tcPr>
+            <w:tcW w:w="1985" w:type="dxa"/>
+          </w:tcPr>
+          <w:p>
+            <w:r>
+              <w:t>Dashboard.php</w:t>
+            </w:r>
+          </w:p>
+        </w:tc>
+        <w:tc>
+          <w:tcPr>
+            <w:tcW w:w="2976" w:type="dxa"/>
+          </w:tcPr>
+          <w:p>
+            <w:r>
+              <w:t>Supervisor clicks logout</w:t>
+            </w:r>
+          </w:p>
+        </w:tc>
+        <w:tc>
+          <w:tcPr>
+            <w:tcW w:w="2977" w:type="dxa"/>
+          </w:tcPr>
+          <w:p>
+            <w:r>
+              <w:t>The supervisor is logged out and the session is ended.</w:t>
+            </w:r>
+          </w:p>
+        </w:tc>
+        <w:tc>
+          <w:tcPr>
+            <w:tcW w:w="2268" w:type="dxa"/>
+          </w:tcPr>
+          <w:p>
+            <w:r>
+              <w:t>OK</w:t>
+            </w:r>
+          </w:p>
+        </w:tc>
+        <w:tc>
+          <w:tcPr>
+            <w:tcW w:w="1701" w:type="dxa"/>
+          </w:tcPr>
+          <w:p>
+            <w:r>
+              <w:t>29/03/2015</w:t>
+            </w:r>
+          </w:p>
+        </w:tc>
+        <w:tc>
+          <w:tcPr>
+            <w:tcW w:w="1985" w:type="dxa"/>
+          </w:tcPr>
+          <w:p>
+            <w:r>
+              <w:t>Success</w:t>
+            </w:r>
+          </w:p>
+        </w:tc>
+      </w:tr>
+    </w:tbl>
+    <w:p>
+      <w:pPr>
+        <w:rPr>
+          <w:b/>
+        </w:rPr>
+      </w:pPr>
+    </w:p>
+    <w:p/>
+    <w:p>
+      <w:r>
+        <w:br w:type="page"/>
+      </w:r>
+      <w:r>
+        <w:rPr>
+          <w:b/>
+        </w:rPr>
+        <w:t xml:space="preserve">Test: </w:t>
+      </w:r>
+      <w:r>
+        <w:t>Supervisors can message students.</w:t>
       </w:r>
     </w:p>
     <w:p>
@@ -15472,6 +16672,9 @@
         <w:t xml:space="preserve">Test: </w:t>
       </w:r>
       <w:r>
+        <w:t xml:space="preserve">US81 </w:t>
+      </w:r>
+      <w:r>
         <w:t>Student can request a meeting with their supervisor.</w:t>
       </w:r>
     </w:p>
@@ -18515,6 +19718,9 @@
         <w:t xml:space="preserve">Test: </w:t>
       </w:r>
       <w:r>
+        <w:t xml:space="preserve">US88 </w:t>
+      </w:r>
+      <w:r>
         <w:t>Staff can upload files for their student report uploads</w:t>
       </w:r>
     </w:p>
@@ -20415,7 +21621,22 @@
         <w:rPr>
           <w:b/>
         </w:rPr>
-        <w:t xml:space="preserve">Test: </w:t>
+        <w:t>Test:</w:t>
+      </w:r>
+      <w:r>
+        <w:rPr>
+          <w:b/>
+        </w:rPr>
+        <w:t xml:space="preserve"> </w:t>
+      </w:r>
+      <w:r>
+        <w:t>US93</w:t>
+      </w:r>
+      <w:r>
+        <w:rPr>
+          <w:b/>
+        </w:rPr>
+        <w:t xml:space="preserve"> </w:t>
       </w:r>
       <w:r>
         <w:t>Student can view upload history of their supervisor and second marker.</w:t>
@@ -21182,6 +22403,9 @@
           <w:b/>
         </w:rPr>
         <w:t xml:space="preserve">Test: </w:t>
+      </w:r>
+      <w:r>
+        <w:t xml:space="preserve">US95 </w:t>
       </w:r>
       <w:r>
         <w:t>Student can upload different types of uploads.</w:t>

</xml_diff>